<commit_message>
Fixed small typo in TestCase0001
</commit_message>
<xml_diff>
--- a/Test Cases/TestCase0001.docx
+++ b/Test Cases/TestCase0001.docx
@@ -57,17 +57,8 @@
           <w:sz w:val="26"/>
           <w:szCs w:val="26"/>
         </w:rPr>
-        <w:t xml:space="preserve"> </w:t>
-      </w:r>
-      <w:proofErr w:type="spellStart"/>
-      <w:r>
-        <w:rPr>
-          <w:sz w:val="26"/>
-          <w:szCs w:val="26"/>
-        </w:rPr>
-        <w:t>VirtuCardsHost</w:t>
-      </w:r>
-      <w:proofErr w:type="spellEnd"/>
+        <w:t xml:space="preserve"> VirtuCardsHost</w:t>
+      </w:r>
     </w:p>
     <w:p>
       <w:pPr>
@@ -90,7 +81,21 @@
           <w:sz w:val="26"/>
           <w:szCs w:val="26"/>
         </w:rPr>
-        <w:t xml:space="preserve"> Test that the user can reset their password</w:t>
+        <w:t xml:space="preserve"> Test</w:t>
+      </w:r>
+      <w:r>
+        <w:rPr>
+          <w:sz w:val="26"/>
+          <w:szCs w:val="26"/>
+        </w:rPr>
+        <w:t>s</w:t>
+      </w:r>
+      <w:r>
+        <w:rPr>
+          <w:sz w:val="26"/>
+          <w:szCs w:val="26"/>
+        </w:rPr>
+        <w:t xml:space="preserve"> that the user can reset their password</w:t>
       </w:r>
     </w:p>
     <w:p>
@@ -156,25 +161,7 @@
           <w:sz w:val="24"/>
           <w:szCs w:val="24"/>
         </w:rPr>
-        <w:t xml:space="preserve">Start </w:t>
-      </w:r>
-      <w:proofErr w:type="spellStart"/>
-      <w:r>
-        <w:rPr>
-          <w:rFonts w:ascii="Arial" w:hAnsi="Arial" w:cs="Arial"/>
-          <w:sz w:val="24"/>
-          <w:szCs w:val="24"/>
-        </w:rPr>
-        <w:t>VirtuCardHost</w:t>
-      </w:r>
-      <w:proofErr w:type="spellEnd"/>
-      <w:r>
-        <w:rPr>
-          <w:rFonts w:ascii="Arial" w:hAnsi="Arial" w:cs="Arial"/>
-          <w:sz w:val="24"/>
-          <w:szCs w:val="24"/>
-        </w:rPr>
-        <w:t xml:space="preserve"> application</w:t>
+        <w:t>Start VirtuCardHost application</w:t>
       </w:r>
     </w:p>
     <w:p>
@@ -250,25 +237,7 @@
           <w:szCs w:val="24"/>
           <w:shd w:val="clear" w:color="auto" w:fill="FFFFFF"/>
         </w:rPr>
-        <w:t>Enter “Testing</w:t>
-      </w:r>
-      <w:r>
-        <w:rPr>
-          <w:rFonts w:ascii="Arial" w:hAnsi="Arial" w:cs="Arial"/>
-          <w:sz w:val="24"/>
-          <w:szCs w:val="24"/>
-          <w:shd w:val="clear" w:color="auto" w:fill="FFFFFF"/>
-        </w:rPr>
-        <w:t>1</w:t>
-      </w:r>
-      <w:r>
-        <w:rPr>
-          <w:rFonts w:ascii="Arial" w:hAnsi="Arial" w:cs="Arial"/>
-          <w:sz w:val="24"/>
-          <w:szCs w:val="24"/>
-          <w:shd w:val="clear" w:color="auto" w:fill="FFFFFF"/>
-        </w:rPr>
-        <w:t>” into the text input labeled “Enter password…”</w:t>
+        <w:t>Enter “Testing1” into the text input labeled “Enter password…”</w:t>
       </w:r>
     </w:p>
     <w:p>
@@ -553,23 +522,7 @@
           <w:sz w:val="24"/>
           <w:szCs w:val="24"/>
         </w:rPr>
-        <w:t>Check the inbox for an email from “</w:t>
-      </w:r>
-      <w:r>
-        <w:rPr>
-          <w:rFonts w:ascii="Arial" w:hAnsi="Arial" w:cs="Arial"/>
-          <w:sz w:val="24"/>
-          <w:szCs w:val="24"/>
-        </w:rPr>
-        <w:t>noreply@virtucard-4529f.firebaseapp.com</w:t>
-      </w:r>
-      <w:r>
-        <w:rPr>
-          <w:rFonts w:ascii="Arial" w:hAnsi="Arial" w:cs="Arial"/>
-          <w:sz w:val="24"/>
-          <w:szCs w:val="24"/>
-        </w:rPr>
-        <w:t>”</w:t>
+        <w:t>Check the inbox for an email from “noreply@virtucard-4529f.firebaseapp.com”</w:t>
       </w:r>
     </w:p>
     <w:p>
@@ -679,25 +632,7 @@
           <w:sz w:val="24"/>
           <w:szCs w:val="24"/>
         </w:rPr>
-        <w:t xml:space="preserve">Go back to the </w:t>
-      </w:r>
-      <w:proofErr w:type="spellStart"/>
-      <w:r>
-        <w:rPr>
-          <w:rFonts w:ascii="Arial" w:hAnsi="Arial" w:cs="Arial"/>
-          <w:sz w:val="24"/>
-          <w:szCs w:val="24"/>
-        </w:rPr>
-        <w:t>VirtuCardHost</w:t>
-      </w:r>
-      <w:proofErr w:type="spellEnd"/>
-      <w:r>
-        <w:rPr>
-          <w:rFonts w:ascii="Arial" w:hAnsi="Arial" w:cs="Arial"/>
-          <w:sz w:val="24"/>
-          <w:szCs w:val="24"/>
-        </w:rPr>
-        <w:t xml:space="preserve"> application</w:t>
+        <w:t>Go back to the VirtuCardHost application</w:t>
       </w:r>
     </w:p>
     <w:p>
@@ -842,23 +777,7 @@
           <w:sz w:val="24"/>
           <w:szCs w:val="24"/>
         </w:rPr>
-        <w:t>Enter “Testing</w:t>
-      </w:r>
-      <w:r>
-        <w:rPr>
-          <w:rFonts w:ascii="Arial" w:hAnsi="Arial" w:cs="Arial"/>
-          <w:sz w:val="24"/>
-          <w:szCs w:val="24"/>
-        </w:rPr>
-        <w:t>1</w:t>
-      </w:r>
-      <w:r>
-        <w:rPr>
-          <w:rFonts w:ascii="Arial" w:hAnsi="Arial" w:cs="Arial"/>
-          <w:sz w:val="24"/>
-          <w:szCs w:val="24"/>
-        </w:rPr>
-        <w:t>” into the popup and press the “Save” button</w:t>
+        <w:t>Enter “Testing1” into the popup and press the “Save” button</w:t>
       </w:r>
     </w:p>
     <w:p>
@@ -903,25 +822,7 @@
           <w:szCs w:val="24"/>
           <w:shd w:val="clear" w:color="auto" w:fill="FFFFFF"/>
         </w:rPr>
-        <w:t>Enter “Testing</w:t>
-      </w:r>
-      <w:r>
-        <w:rPr>
-          <w:rFonts w:ascii="Arial" w:hAnsi="Arial" w:cs="Arial"/>
-          <w:sz w:val="24"/>
-          <w:szCs w:val="24"/>
-          <w:shd w:val="clear" w:color="auto" w:fill="FFFFFF"/>
-        </w:rPr>
-        <w:t>1</w:t>
-      </w:r>
-      <w:r>
-        <w:rPr>
-          <w:rFonts w:ascii="Arial" w:hAnsi="Arial" w:cs="Arial"/>
-          <w:sz w:val="24"/>
-          <w:szCs w:val="24"/>
-          <w:shd w:val="clear" w:color="auto" w:fill="FFFFFF"/>
-        </w:rPr>
-        <w:t>” into the text input labeled “Enter password…”</w:t>
+        <w:t>Enter “Testing1” into the text input labeled “Enter password…”</w:t>
       </w:r>
     </w:p>
     <w:p>

</xml_diff>

<commit_message>
Updated test cases 0001, 0003, 0004, 0005, and 0017 with screenshots
</commit_message>
<xml_diff>
--- a/Test Cases/TestCase0001.docx
+++ b/Test Cases/TestCase0001.docx
@@ -57,68 +57,100 @@
           <w:sz w:val="26"/>
           <w:szCs w:val="26"/>
         </w:rPr>
-        <w:t xml:space="preserve"> VirtuCardsHost</w:t>
-      </w:r>
-    </w:p>
-    <w:p>
-      <w:pPr>
+        <w:t xml:space="preserve"> </w:t>
+      </w:r>
+      <w:proofErr w:type="spellStart"/>
+      <w:r>
         <w:rPr>
           <w:sz w:val="26"/>
           <w:szCs w:val="26"/>
         </w:rPr>
-      </w:pPr>
-      <w:r>
-        <w:rPr>
-          <w:b/>
-          <w:bCs/>
+        <w:t>VirtuCardsHost</w:t>
+      </w:r>
+      <w:proofErr w:type="spellEnd"/>
+      <w:r>
+        <w:rPr>
           <w:sz w:val="26"/>
           <w:szCs w:val="26"/>
         </w:rPr>
-        <w:t>Description:</w:t>
-      </w:r>
+        <w:t xml:space="preserve"> &amp; </w:t>
+      </w:r>
+      <w:proofErr w:type="spellStart"/>
       <w:r>
         <w:rPr>
           <w:sz w:val="26"/>
           <w:szCs w:val="26"/>
         </w:rPr>
-        <w:t xml:space="preserve"> Test</w:t>
+        <w:t>VirtuCards</w:t>
       </w:r>
       <w:r>
         <w:rPr>
           <w:sz w:val="26"/>
           <w:szCs w:val="26"/>
         </w:rPr>
-        <w:t>s</w:t>
-      </w:r>
-      <w:r>
+        <w:t>Client</w:t>
+      </w:r>
+      <w:proofErr w:type="spellEnd"/>
+    </w:p>
+    <w:p>
+      <w:pPr>
         <w:rPr>
           <w:sz w:val="26"/>
           <w:szCs w:val="26"/>
         </w:rPr>
-        <w:t xml:space="preserve"> that the user can reset their password</w:t>
-      </w:r>
-    </w:p>
-    <w:p>
-      <w:pPr>
-        <w:rPr>
+      </w:pPr>
+      <w:r>
+        <w:rPr>
+          <w:b/>
+          <w:bCs/>
           <w:sz w:val="26"/>
           <w:szCs w:val="26"/>
         </w:rPr>
-      </w:pPr>
-      <w:r>
-        <w:rPr>
-          <w:b/>
-          <w:bCs/>
+        <w:t>Description:</w:t>
+      </w:r>
+      <w:r>
+        <w:rPr>
           <w:sz w:val="26"/>
           <w:szCs w:val="26"/>
         </w:rPr>
-        <w:t>Severity:</w:t>
+        <w:t xml:space="preserve"> Test</w:t>
       </w:r>
       <w:r>
         <w:rPr>
           <w:sz w:val="26"/>
           <w:szCs w:val="26"/>
         </w:rPr>
+        <w:t>s</w:t>
+      </w:r>
+      <w:r>
+        <w:rPr>
+          <w:sz w:val="26"/>
+          <w:szCs w:val="26"/>
+        </w:rPr>
+        <w:t xml:space="preserve"> that the user can reset their password</w:t>
+      </w:r>
+    </w:p>
+    <w:p>
+      <w:pPr>
+        <w:rPr>
+          <w:sz w:val="26"/>
+          <w:szCs w:val="26"/>
+        </w:rPr>
+      </w:pPr>
+      <w:r>
+        <w:rPr>
+          <w:b/>
+          <w:bCs/>
+          <w:sz w:val="26"/>
+          <w:szCs w:val="26"/>
+        </w:rPr>
+        <w:t>Severity:</w:t>
+      </w:r>
+      <w:r>
+        <w:rPr>
+          <w:sz w:val="26"/>
+          <w:szCs w:val="26"/>
+        </w:rPr>
         <w:t xml:space="preserve"> 3</w:t>
       </w:r>
     </w:p>
@@ -144,6 +176,26 @@
     </w:p>
     <w:p>
       <w:pPr>
+        <w:jc w:val="center"/>
+        <w:rPr>
+          <w:b/>
+          <w:bCs/>
+          <w:sz w:val="32"/>
+          <w:szCs w:val="32"/>
+        </w:rPr>
+      </w:pPr>
+      <w:r>
+        <w:rPr>
+          <w:b/>
+          <w:bCs/>
+          <w:sz w:val="32"/>
+          <w:szCs w:val="32"/>
+        </w:rPr>
+        <w:t>Test1</w:t>
+      </w:r>
+    </w:p>
+    <w:p>
+      <w:pPr>
         <w:pStyle w:val="ListParagraph"/>
         <w:numPr>
           <w:ilvl w:val="0"/>
@@ -161,7 +213,25 @@
           <w:sz w:val="24"/>
           <w:szCs w:val="24"/>
         </w:rPr>
-        <w:t>Start VirtuCardHost application</w:t>
+        <w:t xml:space="preserve">Start </w:t>
+      </w:r>
+      <w:proofErr w:type="spellStart"/>
+      <w:r>
+        <w:rPr>
+          <w:rFonts w:ascii="Arial" w:hAnsi="Arial" w:cs="Arial"/>
+          <w:sz w:val="24"/>
+          <w:szCs w:val="24"/>
+        </w:rPr>
+        <w:t>VirtuCardHost</w:t>
+      </w:r>
+      <w:proofErr w:type="spellEnd"/>
+      <w:r>
+        <w:rPr>
+          <w:rFonts w:ascii="Arial" w:hAnsi="Arial" w:cs="Arial"/>
+          <w:sz w:val="24"/>
+          <w:szCs w:val="24"/>
+        </w:rPr>
+        <w:t xml:space="preserve"> application</w:t>
       </w:r>
     </w:p>
     <w:p>
@@ -632,7 +702,25 @@
           <w:sz w:val="24"/>
           <w:szCs w:val="24"/>
         </w:rPr>
-        <w:t>Go back to the VirtuCardHost application</w:t>
+        <w:t xml:space="preserve">Go back to the </w:t>
+      </w:r>
+      <w:proofErr w:type="spellStart"/>
+      <w:r>
+        <w:rPr>
+          <w:rFonts w:ascii="Arial" w:hAnsi="Arial" w:cs="Arial"/>
+          <w:sz w:val="24"/>
+          <w:szCs w:val="24"/>
+        </w:rPr>
+        <w:t>VirtuCardHost</w:t>
+      </w:r>
+      <w:proofErr w:type="spellEnd"/>
+      <w:r>
+        <w:rPr>
+          <w:rFonts w:ascii="Arial" w:hAnsi="Arial" w:cs="Arial"/>
+          <w:sz w:val="24"/>
+          <w:szCs w:val="24"/>
+        </w:rPr>
+        <w:t xml:space="preserve"> application</w:t>
       </w:r>
     </w:p>
     <w:p>
@@ -698,6 +786,8 @@
         </w:numPr>
         <w:rPr>
           <w:rFonts w:ascii="Arial" w:hAnsi="Arial" w:cs="Arial"/>
+          <w:b/>
+          <w:bCs/>
           <w:sz w:val="24"/>
           <w:szCs w:val="24"/>
         </w:rPr>
@@ -714,17 +804,36 @@
     </w:p>
     <w:p>
       <w:pPr>
-        <w:pStyle w:val="ListParagraph"/>
-        <w:numPr>
-          <w:ilvl w:val="0"/>
-          <w:numId w:val="1"/>
-        </w:numPr>
-        <w:rPr>
-          <w:rFonts w:ascii="Arial" w:hAnsi="Arial" w:cs="Arial"/>
-          <w:sz w:val="24"/>
-          <w:szCs w:val="24"/>
-        </w:rPr>
-      </w:pPr>
+        <w:ind w:left="360"/>
+        <w:rPr>
+          <w:rFonts w:ascii="Arial" w:hAnsi="Arial" w:cs="Arial"/>
+          <w:b/>
+          <w:bCs/>
+          <w:sz w:val="24"/>
+          <w:szCs w:val="24"/>
+        </w:rPr>
+      </w:pPr>
+    </w:p>
+    <w:p>
+      <w:pPr>
+        <w:ind w:left="360"/>
+        <w:rPr>
+          <w:rFonts w:ascii="Arial" w:hAnsi="Arial" w:cs="Arial"/>
+          <w:sz w:val="24"/>
+          <w:szCs w:val="24"/>
+          <w:shd w:val="clear" w:color="auto" w:fill="FFFFFF"/>
+        </w:rPr>
+      </w:pPr>
+      <w:r>
+        <w:rPr>
+          <w:rFonts w:ascii="Arial" w:hAnsi="Arial" w:cs="Arial"/>
+          <w:b/>
+          <w:bCs/>
+          <w:sz w:val="24"/>
+          <w:szCs w:val="24"/>
+        </w:rPr>
+        <w:t xml:space="preserve">Expected Result: </w:t>
+      </w:r>
       <w:r>
         <w:rPr>
           <w:rFonts w:ascii="Arial" w:hAnsi="Arial" w:cs="Arial"/>
@@ -734,80 +843,238 @@
         </w:rPr>
         <w:t>A window should appear saying “Login Success”</w:t>
       </w:r>
-    </w:p>
-    <w:p>
-      <w:pPr>
-        <w:pStyle w:val="ListParagraph"/>
-        <w:numPr>
-          <w:ilvl w:val="0"/>
-          <w:numId w:val="1"/>
-        </w:numPr>
-        <w:rPr>
-          <w:rFonts w:ascii="Arial" w:hAnsi="Arial" w:cs="Arial"/>
-          <w:sz w:val="24"/>
-          <w:szCs w:val="24"/>
-        </w:rPr>
-      </w:pPr>
-      <w:r>
-        <w:rPr>
-          <w:rFonts w:ascii="Arial" w:hAnsi="Arial" w:cs="Arial"/>
-          <w:sz w:val="24"/>
-          <w:szCs w:val="24"/>
-          <w:shd w:val="clear" w:color="auto" w:fill="FFFFFF"/>
-        </w:rPr>
-        <w:t>Repeat steps 7-17</w:t>
-      </w:r>
-    </w:p>
-    <w:p>
-      <w:pPr>
-        <w:pStyle w:val="ListParagraph"/>
-        <w:numPr>
-          <w:ilvl w:val="0"/>
-          <w:numId w:val="1"/>
-        </w:numPr>
-        <w:rPr>
-          <w:rFonts w:ascii="Arial" w:hAnsi="Arial" w:cs="Arial"/>
-          <w:sz w:val="24"/>
-          <w:szCs w:val="24"/>
-        </w:rPr>
-      </w:pPr>
-      <w:r>
-        <w:rPr>
-          <w:rFonts w:ascii="Arial" w:hAnsi="Arial" w:cs="Arial"/>
-          <w:sz w:val="24"/>
-          <w:szCs w:val="24"/>
-        </w:rPr>
-        <w:t>Enter “Testing1” into the popup and press the “Save” button</w:t>
-      </w:r>
-    </w:p>
-    <w:p>
-      <w:pPr>
-        <w:pStyle w:val="ListParagraph"/>
-        <w:numPr>
-          <w:ilvl w:val="0"/>
-          <w:numId w:val="1"/>
-        </w:numPr>
-        <w:rPr>
-          <w:rFonts w:ascii="Arial" w:hAnsi="Arial" w:cs="Arial"/>
-          <w:sz w:val="24"/>
-          <w:szCs w:val="24"/>
-        </w:rPr>
-      </w:pPr>
-      <w:r>
-        <w:rPr>
-          <w:rFonts w:ascii="Arial" w:hAnsi="Arial" w:cs="Arial"/>
-          <w:sz w:val="24"/>
-          <w:szCs w:val="24"/>
-        </w:rPr>
-        <w:t>Repeat steps 19-21</w:t>
-      </w:r>
-    </w:p>
-    <w:p>
-      <w:pPr>
-        <w:pStyle w:val="ListParagraph"/>
-        <w:numPr>
-          <w:ilvl w:val="0"/>
-          <w:numId w:val="1"/>
+      <w:r>
+        <w:rPr>
+          <w:rFonts w:ascii="Arial" w:hAnsi="Arial" w:cs="Arial"/>
+          <w:b/>
+          <w:bCs/>
+          <w:sz w:val="24"/>
+          <w:szCs w:val="24"/>
+        </w:rPr>
+        <w:t xml:space="preserve"> </w:t>
+      </w:r>
+    </w:p>
+    <w:p>
+      <w:pPr>
+        <w:rPr>
+          <w:rFonts w:ascii="Arial" w:hAnsi="Arial" w:cs="Arial"/>
+          <w:sz w:val="24"/>
+          <w:szCs w:val="24"/>
+          <w:shd w:val="clear" w:color="auto" w:fill="FFFFFF"/>
+        </w:rPr>
+      </w:pPr>
+      <w:r>
+        <w:rPr>
+          <w:rFonts w:ascii="Arial" w:hAnsi="Arial" w:cs="Arial"/>
+          <w:b/>
+          <w:bCs/>
+          <w:sz w:val="24"/>
+          <w:szCs w:val="24"/>
+        </w:rPr>
+        <w:lastRenderedPageBreak/>
+        <w:drawing>
+          <wp:anchor distT="0" distB="0" distL="114300" distR="114300" simplePos="0" relativeHeight="251658240" behindDoc="0" locked="0" layoutInCell="1" allowOverlap="1" wp14:anchorId="5742C4D0" wp14:editId="258130CE">
+            <wp:simplePos x="0" y="0"/>
+            <wp:positionH relativeFrom="column">
+              <wp:posOffset>161925</wp:posOffset>
+            </wp:positionH>
+            <wp:positionV relativeFrom="paragraph">
+              <wp:posOffset>0</wp:posOffset>
+            </wp:positionV>
+            <wp:extent cx="4905375" cy="2769870"/>
+            <wp:effectExtent l="0" t="0" r="9525" b="0"/>
+            <wp:wrapTopAndBottom/>
+            <wp:docPr id="1" name="Picture 1"/>
+            <wp:cNvGraphicFramePr>
+              <a:graphicFrameLocks xmlns:a="http://schemas.openxmlformats.org/drawingml/2006/main" noChangeAspect="1"/>
+            </wp:cNvGraphicFramePr>
+            <a:graphic xmlns:a="http://schemas.openxmlformats.org/drawingml/2006/main">
+              <a:graphicData uri="http://schemas.openxmlformats.org/drawingml/2006/picture">
+                <pic:pic xmlns:pic="http://schemas.openxmlformats.org/drawingml/2006/picture">
+                  <pic:nvPicPr>
+                    <pic:cNvPr id="1" name=""/>
+                    <pic:cNvPicPr/>
+                  </pic:nvPicPr>
+                  <pic:blipFill>
+                    <a:blip r:embed="rId5">
+                      <a:extLst>
+                        <a:ext uri="{28A0092B-C50C-407E-A947-70E740481C1C}">
+                          <a14:useLocalDpi xmlns:a14="http://schemas.microsoft.com/office/drawing/2010/main" val="0"/>
+                        </a:ext>
+                      </a:extLst>
+                    </a:blip>
+                    <a:stretch>
+                      <a:fillRect/>
+                    </a:stretch>
+                  </pic:blipFill>
+                  <pic:spPr>
+                    <a:xfrm>
+                      <a:off x="0" y="0"/>
+                      <a:ext cx="4905375" cy="2769870"/>
+                    </a:xfrm>
+                    <a:prstGeom prst="rect">
+                      <a:avLst/>
+                    </a:prstGeom>
+                  </pic:spPr>
+                </pic:pic>
+              </a:graphicData>
+            </a:graphic>
+            <wp14:sizeRelH relativeFrom="margin">
+              <wp14:pctWidth>0</wp14:pctWidth>
+            </wp14:sizeRelH>
+            <wp14:sizeRelV relativeFrom="margin">
+              <wp14:pctHeight>0</wp14:pctHeight>
+            </wp14:sizeRelV>
+          </wp:anchor>
+        </w:drawing>
+      </w:r>
+      <w:r>
+        <w:rPr>
+          <w:rFonts w:ascii="Arial" w:hAnsi="Arial" w:cs="Arial"/>
+          <w:sz w:val="24"/>
+          <w:szCs w:val="24"/>
+          <w:shd w:val="clear" w:color="auto" w:fill="FFFFFF"/>
+        </w:rPr>
+        <w:br w:type="page"/>
+      </w:r>
+    </w:p>
+    <w:p>
+      <w:pPr>
+        <w:jc w:val="center"/>
+        <w:rPr>
+          <w:b/>
+          <w:bCs/>
+          <w:sz w:val="32"/>
+          <w:szCs w:val="32"/>
+        </w:rPr>
+      </w:pPr>
+      <w:r>
+        <w:rPr>
+          <w:b/>
+          <w:bCs/>
+          <w:sz w:val="32"/>
+          <w:szCs w:val="32"/>
+        </w:rPr>
+        <w:lastRenderedPageBreak/>
+        <w:t>Test</w:t>
+      </w:r>
+      <w:r>
+        <w:rPr>
+          <w:b/>
+          <w:bCs/>
+          <w:sz w:val="32"/>
+          <w:szCs w:val="32"/>
+        </w:rPr>
+        <w:t>2</w:t>
+      </w:r>
+    </w:p>
+    <w:p>
+      <w:pPr>
+        <w:pStyle w:val="ListParagraph"/>
+        <w:numPr>
+          <w:ilvl w:val="0"/>
+          <w:numId w:val="2"/>
+        </w:numPr>
+        <w:rPr>
+          <w:rFonts w:ascii="Arial" w:hAnsi="Arial" w:cs="Arial"/>
+          <w:sz w:val="24"/>
+          <w:szCs w:val="24"/>
+        </w:rPr>
+      </w:pPr>
+      <w:r>
+        <w:rPr>
+          <w:rFonts w:ascii="Arial" w:hAnsi="Arial" w:cs="Arial"/>
+          <w:sz w:val="24"/>
+          <w:szCs w:val="24"/>
+        </w:rPr>
+        <w:t xml:space="preserve">Start </w:t>
+      </w:r>
+      <w:proofErr w:type="spellStart"/>
+      <w:r>
+        <w:rPr>
+          <w:rFonts w:ascii="Arial" w:hAnsi="Arial" w:cs="Arial"/>
+          <w:sz w:val="24"/>
+          <w:szCs w:val="24"/>
+        </w:rPr>
+        <w:t>VirtuCard</w:t>
+      </w:r>
+      <w:r>
+        <w:rPr>
+          <w:rFonts w:ascii="Arial" w:hAnsi="Arial" w:cs="Arial"/>
+          <w:sz w:val="24"/>
+          <w:szCs w:val="24"/>
+        </w:rPr>
+        <w:t>Client</w:t>
+      </w:r>
+      <w:proofErr w:type="spellEnd"/>
+      <w:r>
+        <w:rPr>
+          <w:rFonts w:ascii="Arial" w:hAnsi="Arial" w:cs="Arial"/>
+          <w:sz w:val="24"/>
+          <w:szCs w:val="24"/>
+        </w:rPr>
+        <w:t xml:space="preserve"> application</w:t>
+      </w:r>
+    </w:p>
+    <w:p>
+      <w:pPr>
+        <w:pStyle w:val="ListParagraph"/>
+        <w:numPr>
+          <w:ilvl w:val="0"/>
+          <w:numId w:val="2"/>
+        </w:numPr>
+        <w:rPr>
+          <w:rFonts w:ascii="Arial" w:hAnsi="Arial" w:cs="Arial"/>
+          <w:sz w:val="24"/>
+          <w:szCs w:val="24"/>
+        </w:rPr>
+      </w:pPr>
+      <w:r>
+        <w:rPr>
+          <w:rFonts w:ascii="Arial" w:hAnsi="Arial" w:cs="Arial"/>
+          <w:sz w:val="24"/>
+          <w:szCs w:val="24"/>
+        </w:rPr>
+        <w:t>Click the button labeled “Sign In”</w:t>
+      </w:r>
+    </w:p>
+    <w:p>
+      <w:pPr>
+        <w:pStyle w:val="ListParagraph"/>
+        <w:numPr>
+          <w:ilvl w:val="0"/>
+          <w:numId w:val="2"/>
+        </w:numPr>
+        <w:rPr>
+          <w:rFonts w:ascii="Arial" w:hAnsi="Arial" w:cs="Arial"/>
+          <w:sz w:val="24"/>
+          <w:szCs w:val="24"/>
+        </w:rPr>
+      </w:pPr>
+      <w:r>
+        <w:rPr>
+          <w:rFonts w:ascii="Arial" w:hAnsi="Arial" w:cs="Arial"/>
+          <w:sz w:val="24"/>
+          <w:szCs w:val="24"/>
+        </w:rPr>
+        <w:t xml:space="preserve">Enter </w:t>
+      </w:r>
+      <w:r>
+        <w:rPr>
+          <w:rFonts w:ascii="Arial" w:hAnsi="Arial" w:cs="Arial"/>
+          <w:sz w:val="24"/>
+          <w:szCs w:val="24"/>
+          <w:shd w:val="clear" w:color="auto" w:fill="FFFFFF"/>
+        </w:rPr>
+        <w:t>“virtucards01@gmail.com” into the text input labeled “Enter email…”</w:t>
+      </w:r>
+    </w:p>
+    <w:p>
+      <w:pPr>
+        <w:pStyle w:val="ListParagraph"/>
+        <w:numPr>
+          <w:ilvl w:val="0"/>
+          <w:numId w:val="2"/>
         </w:numPr>
         <w:rPr>
           <w:rFonts w:ascii="Arial" w:hAnsi="Arial" w:cs="Arial"/>
@@ -830,7 +1097,7 @@
         <w:pStyle w:val="ListParagraph"/>
         <w:numPr>
           <w:ilvl w:val="0"/>
-          <w:numId w:val="1"/>
+          <w:numId w:val="2"/>
         </w:numPr>
         <w:rPr>
           <w:rFonts w:ascii="Arial" w:hAnsi="Arial" w:cs="Arial"/>
@@ -850,34 +1117,17 @@
     </w:p>
     <w:p>
       <w:pPr>
-        <w:rPr>
-          <w:rFonts w:ascii="Arial" w:hAnsi="Arial" w:cs="Arial"/>
-          <w:b/>
-          <w:bCs/>
-          <w:sz w:val="24"/>
-          <w:szCs w:val="24"/>
-        </w:rPr>
-      </w:pPr>
-      <w:r>
-        <w:rPr>
-          <w:rFonts w:ascii="Arial" w:hAnsi="Arial" w:cs="Arial"/>
-          <w:b/>
-          <w:bCs/>
-          <w:sz w:val="24"/>
-          <w:szCs w:val="24"/>
-        </w:rPr>
-        <w:t>Expected Result</w:t>
-      </w:r>
-      <w:r>
-        <w:rPr>
-          <w:rFonts w:ascii="Arial" w:hAnsi="Arial" w:cs="Arial"/>
-          <w:b/>
-          <w:bCs/>
-          <w:sz w:val="24"/>
-          <w:szCs w:val="24"/>
-        </w:rPr>
-        <w:t xml:space="preserve">: </w:t>
-      </w:r>
+        <w:pStyle w:val="ListParagraph"/>
+        <w:numPr>
+          <w:ilvl w:val="0"/>
+          <w:numId w:val="2"/>
+        </w:numPr>
+        <w:rPr>
+          <w:rFonts w:ascii="Arial" w:hAnsi="Arial" w:cs="Arial"/>
+          <w:sz w:val="24"/>
+          <w:szCs w:val="24"/>
+        </w:rPr>
+      </w:pPr>
       <w:r>
         <w:rPr>
           <w:rFonts w:ascii="Arial" w:hAnsi="Arial" w:cs="Arial"/>
@@ -887,6 +1137,1573 @@
         </w:rPr>
         <w:t>A window should appear saying “Login Success”</w:t>
       </w:r>
+    </w:p>
+    <w:p>
+      <w:pPr>
+        <w:pStyle w:val="ListParagraph"/>
+        <w:numPr>
+          <w:ilvl w:val="0"/>
+          <w:numId w:val="2"/>
+        </w:numPr>
+        <w:rPr>
+          <w:rFonts w:ascii="Arial" w:hAnsi="Arial" w:cs="Arial"/>
+          <w:sz w:val="24"/>
+          <w:szCs w:val="24"/>
+        </w:rPr>
+      </w:pPr>
+      <w:r>
+        <w:rPr>
+          <w:rFonts w:ascii="Arial" w:hAnsi="Arial" w:cs="Arial"/>
+          <w:sz w:val="24"/>
+          <w:szCs w:val="24"/>
+          <w:shd w:val="clear" w:color="auto" w:fill="FFFFFF"/>
+        </w:rPr>
+        <w:t>Restart the application</w:t>
+      </w:r>
+    </w:p>
+    <w:p>
+      <w:pPr>
+        <w:pStyle w:val="ListParagraph"/>
+        <w:numPr>
+          <w:ilvl w:val="0"/>
+          <w:numId w:val="2"/>
+        </w:numPr>
+        <w:rPr>
+          <w:rFonts w:ascii="Arial" w:hAnsi="Arial" w:cs="Arial"/>
+          <w:sz w:val="24"/>
+          <w:szCs w:val="24"/>
+        </w:rPr>
+      </w:pPr>
+      <w:r>
+        <w:rPr>
+          <w:rFonts w:ascii="Arial" w:hAnsi="Arial" w:cs="Arial"/>
+          <w:sz w:val="24"/>
+          <w:szCs w:val="24"/>
+        </w:rPr>
+        <w:t>Click the button labeled “Sign In”</w:t>
+      </w:r>
+    </w:p>
+    <w:p>
+      <w:pPr>
+        <w:pStyle w:val="ListParagraph"/>
+        <w:numPr>
+          <w:ilvl w:val="0"/>
+          <w:numId w:val="2"/>
+        </w:numPr>
+        <w:rPr>
+          <w:rFonts w:ascii="Arial" w:hAnsi="Arial" w:cs="Arial"/>
+          <w:sz w:val="24"/>
+          <w:szCs w:val="24"/>
+        </w:rPr>
+      </w:pPr>
+      <w:r>
+        <w:rPr>
+          <w:rFonts w:ascii="Arial" w:hAnsi="Arial" w:cs="Arial"/>
+          <w:sz w:val="24"/>
+          <w:szCs w:val="24"/>
+        </w:rPr>
+        <w:t xml:space="preserve">After the screen has loaded, click the </w:t>
+      </w:r>
+      <w:r>
+        <w:rPr>
+          <w:rFonts w:ascii="Arial" w:hAnsi="Arial" w:cs="Arial"/>
+          <w:sz w:val="24"/>
+          <w:szCs w:val="24"/>
+        </w:rPr>
+        <w:t>button</w:t>
+      </w:r>
+      <w:r>
+        <w:rPr>
+          <w:rFonts w:ascii="Arial" w:hAnsi="Arial" w:cs="Arial"/>
+          <w:sz w:val="24"/>
+          <w:szCs w:val="24"/>
+        </w:rPr>
+        <w:t xml:space="preserve"> labeled “Forgot Password”</w:t>
+      </w:r>
+    </w:p>
+    <w:p>
+      <w:pPr>
+        <w:pStyle w:val="ListParagraph"/>
+        <w:numPr>
+          <w:ilvl w:val="0"/>
+          <w:numId w:val="2"/>
+        </w:numPr>
+        <w:rPr>
+          <w:rFonts w:ascii="Arial" w:hAnsi="Arial" w:cs="Arial"/>
+          <w:sz w:val="24"/>
+          <w:szCs w:val="24"/>
+        </w:rPr>
+      </w:pPr>
+      <w:r>
+        <w:rPr>
+          <w:rFonts w:ascii="Arial" w:hAnsi="Arial" w:cs="Arial"/>
+          <w:sz w:val="24"/>
+          <w:szCs w:val="24"/>
+        </w:rPr>
+        <w:t>Enter the email “</w:t>
+      </w:r>
+      <w:r>
+        <w:rPr>
+          <w:rFonts w:ascii="Arial" w:hAnsi="Arial" w:cs="Arial"/>
+          <w:sz w:val="24"/>
+          <w:szCs w:val="24"/>
+          <w:shd w:val="clear" w:color="auto" w:fill="FFFFFF"/>
+        </w:rPr>
+        <w:t>virtucards01@gmail.com</w:t>
+      </w:r>
+      <w:r>
+        <w:rPr>
+          <w:rFonts w:ascii="Arial" w:hAnsi="Arial" w:cs="Arial"/>
+          <w:color w:val="5F6368"/>
+          <w:sz w:val="24"/>
+          <w:szCs w:val="24"/>
+          <w:shd w:val="clear" w:color="auto" w:fill="FFFFFF"/>
+        </w:rPr>
+        <w:t xml:space="preserve">” </w:t>
+      </w:r>
+      <w:r>
+        <w:rPr>
+          <w:rFonts w:ascii="Arial" w:hAnsi="Arial" w:cs="Arial"/>
+          <w:sz w:val="24"/>
+          <w:szCs w:val="24"/>
+          <w:shd w:val="clear" w:color="auto" w:fill="FFFFFF"/>
+        </w:rPr>
+        <w:t>into the field labeled “Enter email”</w:t>
+      </w:r>
+    </w:p>
+    <w:p>
+      <w:pPr>
+        <w:pStyle w:val="ListParagraph"/>
+        <w:numPr>
+          <w:ilvl w:val="0"/>
+          <w:numId w:val="2"/>
+        </w:numPr>
+        <w:rPr>
+          <w:rFonts w:ascii="Arial" w:hAnsi="Arial" w:cs="Arial"/>
+          <w:sz w:val="24"/>
+          <w:szCs w:val="24"/>
+        </w:rPr>
+      </w:pPr>
+      <w:r>
+        <w:rPr>
+          <w:rFonts w:ascii="Arial" w:hAnsi="Arial" w:cs="Arial"/>
+          <w:sz w:val="24"/>
+          <w:szCs w:val="24"/>
+          <w:shd w:val="clear" w:color="auto" w:fill="FFFFFF"/>
+        </w:rPr>
+        <w:t>Click the button labeled “Send Password Reset Email”</w:t>
+      </w:r>
+    </w:p>
+    <w:p>
+      <w:pPr>
+        <w:pStyle w:val="ListParagraph"/>
+        <w:numPr>
+          <w:ilvl w:val="0"/>
+          <w:numId w:val="2"/>
+        </w:numPr>
+        <w:rPr>
+          <w:rFonts w:ascii="Arial" w:hAnsi="Arial" w:cs="Arial"/>
+          <w:sz w:val="24"/>
+          <w:szCs w:val="24"/>
+        </w:rPr>
+      </w:pPr>
+      <w:r>
+        <w:rPr>
+          <w:rFonts w:ascii="Arial" w:hAnsi="Arial" w:cs="Arial"/>
+          <w:sz w:val="24"/>
+          <w:szCs w:val="24"/>
+          <w:shd w:val="clear" w:color="auto" w:fill="FFFFFF"/>
+        </w:rPr>
+        <w:t>After, a popup titled “Reset Email Sent” should appear</w:t>
+      </w:r>
+    </w:p>
+    <w:p>
+      <w:pPr>
+        <w:pStyle w:val="ListParagraph"/>
+        <w:numPr>
+          <w:ilvl w:val="0"/>
+          <w:numId w:val="2"/>
+        </w:numPr>
+        <w:rPr>
+          <w:rFonts w:ascii="Arial" w:hAnsi="Arial" w:cs="Arial"/>
+          <w:sz w:val="24"/>
+          <w:szCs w:val="24"/>
+        </w:rPr>
+      </w:pPr>
+      <w:r>
+        <w:rPr>
+          <w:rFonts w:ascii="Arial" w:hAnsi="Arial" w:cs="Arial"/>
+          <w:sz w:val="24"/>
+          <w:szCs w:val="24"/>
+          <w:shd w:val="clear" w:color="auto" w:fill="FFFFFF"/>
+        </w:rPr>
+        <w:t>Click the “OK” button to close the popup</w:t>
+      </w:r>
+    </w:p>
+    <w:p>
+      <w:pPr>
+        <w:pStyle w:val="ListParagraph"/>
+        <w:numPr>
+          <w:ilvl w:val="0"/>
+          <w:numId w:val="2"/>
+        </w:numPr>
+        <w:rPr>
+          <w:rFonts w:ascii="Arial" w:hAnsi="Arial" w:cs="Arial"/>
+          <w:sz w:val="24"/>
+          <w:szCs w:val="24"/>
+        </w:rPr>
+      </w:pPr>
+      <w:r>
+        <w:rPr>
+          <w:rFonts w:ascii="Arial" w:hAnsi="Arial" w:cs="Arial"/>
+          <w:sz w:val="24"/>
+          <w:szCs w:val="24"/>
+        </w:rPr>
+        <w:t xml:space="preserve">Open a web browser and log into the email </w:t>
+      </w:r>
+      <w:r>
+        <w:rPr>
+          <w:rFonts w:ascii="Arial" w:hAnsi="Arial" w:cs="Arial"/>
+          <w:sz w:val="24"/>
+          <w:szCs w:val="24"/>
+          <w:shd w:val="clear" w:color="auto" w:fill="FFFFFF"/>
+        </w:rPr>
+        <w:t>virtucards01@gmail.com</w:t>
+      </w:r>
+    </w:p>
+    <w:p>
+      <w:pPr>
+        <w:pStyle w:val="ListParagraph"/>
+        <w:numPr>
+          <w:ilvl w:val="0"/>
+          <w:numId w:val="2"/>
+        </w:numPr>
+        <w:rPr>
+          <w:rFonts w:ascii="Arial" w:hAnsi="Arial" w:cs="Arial"/>
+          <w:sz w:val="24"/>
+          <w:szCs w:val="24"/>
+        </w:rPr>
+      </w:pPr>
+      <w:r>
+        <w:rPr>
+          <w:rFonts w:ascii="Arial" w:hAnsi="Arial" w:cs="Arial"/>
+          <w:sz w:val="24"/>
+          <w:szCs w:val="24"/>
+        </w:rPr>
+        <w:t>Check the inbox for an email from “noreply@virtucard-4529f.firebaseapp.com”</w:t>
+      </w:r>
+    </w:p>
+    <w:p>
+      <w:pPr>
+        <w:pStyle w:val="ListParagraph"/>
+        <w:numPr>
+          <w:ilvl w:val="0"/>
+          <w:numId w:val="2"/>
+        </w:numPr>
+        <w:rPr>
+          <w:rFonts w:ascii="Arial" w:hAnsi="Arial" w:cs="Arial"/>
+          <w:sz w:val="24"/>
+          <w:szCs w:val="24"/>
+        </w:rPr>
+      </w:pPr>
+      <w:r>
+        <w:rPr>
+          <w:rFonts w:ascii="Arial" w:hAnsi="Arial" w:cs="Arial"/>
+          <w:sz w:val="24"/>
+          <w:szCs w:val="24"/>
+        </w:rPr>
+        <w:t>Open the email and click the hyperlink found within</w:t>
+      </w:r>
+    </w:p>
+    <w:p>
+      <w:pPr>
+        <w:pStyle w:val="ListParagraph"/>
+        <w:numPr>
+          <w:ilvl w:val="0"/>
+          <w:numId w:val="2"/>
+        </w:numPr>
+        <w:rPr>
+          <w:rFonts w:ascii="Arial" w:hAnsi="Arial" w:cs="Arial"/>
+          <w:sz w:val="24"/>
+          <w:szCs w:val="24"/>
+        </w:rPr>
+      </w:pPr>
+      <w:r>
+        <w:rPr>
+          <w:rFonts w:ascii="Arial" w:hAnsi="Arial" w:cs="Arial"/>
+          <w:sz w:val="24"/>
+          <w:szCs w:val="24"/>
+        </w:rPr>
+        <w:t>A new tab should open with a popup titled “Reset your password”</w:t>
+      </w:r>
+    </w:p>
+    <w:p>
+      <w:pPr>
+        <w:pStyle w:val="ListParagraph"/>
+        <w:numPr>
+          <w:ilvl w:val="0"/>
+          <w:numId w:val="2"/>
+        </w:numPr>
+        <w:rPr>
+          <w:rFonts w:ascii="Arial" w:hAnsi="Arial" w:cs="Arial"/>
+          <w:sz w:val="24"/>
+          <w:szCs w:val="24"/>
+        </w:rPr>
+      </w:pPr>
+      <w:r>
+        <w:rPr>
+          <w:rFonts w:ascii="Arial" w:hAnsi="Arial" w:cs="Arial"/>
+          <w:sz w:val="24"/>
+          <w:szCs w:val="24"/>
+        </w:rPr>
+        <w:t>Enter “Testing2” into the popup and press the “Save” button</w:t>
+      </w:r>
+    </w:p>
+    <w:p>
+      <w:pPr>
+        <w:pStyle w:val="ListParagraph"/>
+        <w:numPr>
+          <w:ilvl w:val="0"/>
+          <w:numId w:val="2"/>
+        </w:numPr>
+        <w:rPr>
+          <w:rFonts w:ascii="Arial" w:hAnsi="Arial" w:cs="Arial"/>
+          <w:sz w:val="24"/>
+          <w:szCs w:val="24"/>
+        </w:rPr>
+      </w:pPr>
+      <w:r>
+        <w:rPr>
+          <w:rFonts w:ascii="Arial" w:hAnsi="Arial" w:cs="Arial"/>
+          <w:sz w:val="24"/>
+          <w:szCs w:val="24"/>
+        </w:rPr>
+        <w:t>Close the tab where the popup appeared in</w:t>
+      </w:r>
+    </w:p>
+    <w:p>
+      <w:pPr>
+        <w:pStyle w:val="ListParagraph"/>
+        <w:numPr>
+          <w:ilvl w:val="0"/>
+          <w:numId w:val="2"/>
+        </w:numPr>
+        <w:rPr>
+          <w:rFonts w:ascii="Arial" w:hAnsi="Arial" w:cs="Arial"/>
+          <w:sz w:val="24"/>
+          <w:szCs w:val="24"/>
+        </w:rPr>
+      </w:pPr>
+      <w:r>
+        <w:rPr>
+          <w:rFonts w:ascii="Arial" w:hAnsi="Arial" w:cs="Arial"/>
+          <w:sz w:val="24"/>
+          <w:szCs w:val="24"/>
+        </w:rPr>
+        <w:t xml:space="preserve">Go back to the </w:t>
+      </w:r>
+      <w:proofErr w:type="spellStart"/>
+      <w:r>
+        <w:rPr>
+          <w:rFonts w:ascii="Arial" w:hAnsi="Arial" w:cs="Arial"/>
+          <w:sz w:val="24"/>
+          <w:szCs w:val="24"/>
+        </w:rPr>
+        <w:t>VirtuCard</w:t>
+      </w:r>
+      <w:r>
+        <w:rPr>
+          <w:rFonts w:ascii="Arial" w:hAnsi="Arial" w:cs="Arial"/>
+          <w:sz w:val="24"/>
+          <w:szCs w:val="24"/>
+        </w:rPr>
+        <w:t>Client</w:t>
+      </w:r>
+      <w:proofErr w:type="spellEnd"/>
+      <w:r>
+        <w:rPr>
+          <w:rFonts w:ascii="Arial" w:hAnsi="Arial" w:cs="Arial"/>
+          <w:sz w:val="24"/>
+          <w:szCs w:val="24"/>
+        </w:rPr>
+        <w:t xml:space="preserve"> application</w:t>
+      </w:r>
+    </w:p>
+    <w:p>
+      <w:pPr>
+        <w:pStyle w:val="ListParagraph"/>
+        <w:numPr>
+          <w:ilvl w:val="0"/>
+          <w:numId w:val="2"/>
+        </w:numPr>
+        <w:rPr>
+          <w:rFonts w:ascii="Arial" w:hAnsi="Arial" w:cs="Arial"/>
+          <w:sz w:val="24"/>
+          <w:szCs w:val="24"/>
+        </w:rPr>
+      </w:pPr>
+      <w:r>
+        <w:rPr>
+          <w:rFonts w:ascii="Arial" w:hAnsi="Arial" w:cs="Arial"/>
+          <w:sz w:val="24"/>
+          <w:szCs w:val="24"/>
+        </w:rPr>
+        <w:t xml:space="preserve">Enter </w:t>
+      </w:r>
+      <w:r>
+        <w:rPr>
+          <w:rFonts w:ascii="Arial" w:hAnsi="Arial" w:cs="Arial"/>
+          <w:sz w:val="24"/>
+          <w:szCs w:val="24"/>
+          <w:shd w:val="clear" w:color="auto" w:fill="FFFFFF"/>
+        </w:rPr>
+        <w:t>“virtucards01@gmail.com” into the text input labeled “Enter email…”</w:t>
+      </w:r>
+    </w:p>
+    <w:p>
+      <w:pPr>
+        <w:pStyle w:val="ListParagraph"/>
+        <w:numPr>
+          <w:ilvl w:val="0"/>
+          <w:numId w:val="2"/>
+        </w:numPr>
+        <w:rPr>
+          <w:rFonts w:ascii="Arial" w:hAnsi="Arial" w:cs="Arial"/>
+          <w:sz w:val="24"/>
+          <w:szCs w:val="24"/>
+        </w:rPr>
+      </w:pPr>
+      <w:r>
+        <w:rPr>
+          <w:rFonts w:ascii="Arial" w:hAnsi="Arial" w:cs="Arial"/>
+          <w:sz w:val="24"/>
+          <w:szCs w:val="24"/>
+          <w:shd w:val="clear" w:color="auto" w:fill="FFFFFF"/>
+        </w:rPr>
+        <w:t>Enter “Testing2” into the text input labeled “Enter password…”</w:t>
+      </w:r>
+    </w:p>
+    <w:p>
+      <w:pPr>
+        <w:pStyle w:val="ListParagraph"/>
+        <w:numPr>
+          <w:ilvl w:val="0"/>
+          <w:numId w:val="2"/>
+        </w:numPr>
+        <w:rPr>
+          <w:rFonts w:ascii="Arial" w:hAnsi="Arial" w:cs="Arial"/>
+          <w:b/>
+          <w:bCs/>
+          <w:sz w:val="24"/>
+          <w:szCs w:val="24"/>
+        </w:rPr>
+      </w:pPr>
+      <w:r>
+        <w:rPr>
+          <w:rFonts w:ascii="Arial" w:hAnsi="Arial" w:cs="Arial"/>
+          <w:sz w:val="24"/>
+          <w:szCs w:val="24"/>
+          <w:shd w:val="clear" w:color="auto" w:fill="FFFFFF"/>
+        </w:rPr>
+        <w:t>Press the button labeled “Login”</w:t>
+      </w:r>
+    </w:p>
+    <w:p>
+      <w:pPr>
+        <w:ind w:left="360"/>
+        <w:rPr>
+          <w:rFonts w:ascii="Arial" w:hAnsi="Arial" w:cs="Arial"/>
+          <w:b/>
+          <w:bCs/>
+          <w:sz w:val="24"/>
+          <w:szCs w:val="24"/>
+        </w:rPr>
+      </w:pPr>
+    </w:p>
+    <w:p>
+      <w:pPr>
+        <w:ind w:left="360"/>
+        <w:rPr>
+          <w:rFonts w:ascii="Arial" w:hAnsi="Arial" w:cs="Arial"/>
+          <w:b/>
+          <w:bCs/>
+          <w:sz w:val="24"/>
+          <w:szCs w:val="24"/>
+        </w:rPr>
+      </w:pPr>
+      <w:r>
+        <w:rPr>
+          <w:rFonts w:ascii="Arial" w:hAnsi="Arial" w:cs="Arial"/>
+          <w:b/>
+          <w:bCs/>
+          <w:sz w:val="24"/>
+          <w:szCs w:val="24"/>
+        </w:rPr>
+        <w:drawing>
+          <wp:anchor distT="0" distB="0" distL="114300" distR="114300" simplePos="0" relativeHeight="251659264" behindDoc="0" locked="0" layoutInCell="1" allowOverlap="1" wp14:anchorId="19C3C9A3" wp14:editId="3B3A4016">
+            <wp:simplePos x="0" y="0"/>
+            <wp:positionH relativeFrom="column">
+              <wp:posOffset>1952625</wp:posOffset>
+            </wp:positionH>
+            <wp:positionV relativeFrom="paragraph">
+              <wp:posOffset>200660</wp:posOffset>
+            </wp:positionV>
+            <wp:extent cx="1450340" cy="2914650"/>
+            <wp:effectExtent l="0" t="0" r="0" b="0"/>
+            <wp:wrapTopAndBottom/>
+            <wp:docPr id="2" name="Picture 2"/>
+            <wp:cNvGraphicFramePr>
+              <a:graphicFrameLocks xmlns:a="http://schemas.openxmlformats.org/drawingml/2006/main" noChangeAspect="1"/>
+            </wp:cNvGraphicFramePr>
+            <a:graphic xmlns:a="http://schemas.openxmlformats.org/drawingml/2006/main">
+              <a:graphicData uri="http://schemas.openxmlformats.org/drawingml/2006/picture">
+                <pic:pic xmlns:pic="http://schemas.openxmlformats.org/drawingml/2006/picture">
+                  <pic:nvPicPr>
+                    <pic:cNvPr id="1" name=""/>
+                    <pic:cNvPicPr/>
+                  </pic:nvPicPr>
+                  <pic:blipFill>
+                    <a:blip r:embed="rId6" cstate="print">
+                      <a:extLst>
+                        <a:ext uri="{28A0092B-C50C-407E-A947-70E740481C1C}">
+                          <a14:useLocalDpi xmlns:a14="http://schemas.microsoft.com/office/drawing/2010/main" val="0"/>
+                        </a:ext>
+                      </a:extLst>
+                    </a:blip>
+                    <a:stretch>
+                      <a:fillRect/>
+                    </a:stretch>
+                  </pic:blipFill>
+                  <pic:spPr>
+                    <a:xfrm>
+                      <a:off x="0" y="0"/>
+                      <a:ext cx="1450340" cy="2914650"/>
+                    </a:xfrm>
+                    <a:prstGeom prst="rect">
+                      <a:avLst/>
+                    </a:prstGeom>
+                  </pic:spPr>
+                </pic:pic>
+              </a:graphicData>
+            </a:graphic>
+          </wp:anchor>
+        </w:drawing>
+      </w:r>
+      <w:r>
+        <w:rPr>
+          <w:rFonts w:ascii="Arial" w:hAnsi="Arial" w:cs="Arial"/>
+          <w:b/>
+          <w:bCs/>
+          <w:sz w:val="24"/>
+          <w:szCs w:val="24"/>
+        </w:rPr>
+        <w:t xml:space="preserve">Expected Result: </w:t>
+      </w:r>
+      <w:r>
+        <w:rPr>
+          <w:rFonts w:ascii="Arial" w:hAnsi="Arial" w:cs="Arial"/>
+          <w:sz w:val="24"/>
+          <w:szCs w:val="24"/>
+          <w:shd w:val="clear" w:color="auto" w:fill="FFFFFF"/>
+        </w:rPr>
+        <w:t>A window should appear saying “Login Success”</w:t>
+      </w:r>
+      <w:r>
+        <w:rPr>
+          <w:rFonts w:ascii="Arial" w:hAnsi="Arial" w:cs="Arial"/>
+          <w:b/>
+          <w:bCs/>
+          <w:sz w:val="24"/>
+          <w:szCs w:val="24"/>
+        </w:rPr>
+        <w:t xml:space="preserve"> </w:t>
+      </w:r>
+    </w:p>
+    <w:p>
+      <w:pPr>
+        <w:ind w:left="360"/>
+        <w:rPr>
+          <w:rFonts w:ascii="Arial" w:hAnsi="Arial" w:cs="Arial"/>
+          <w:b/>
+          <w:bCs/>
+          <w:sz w:val="24"/>
+          <w:szCs w:val="24"/>
+        </w:rPr>
+      </w:pPr>
+    </w:p>
+    <w:p>
+      <w:pPr>
+        <w:jc w:val="center"/>
+        <w:rPr>
+          <w:b/>
+          <w:bCs/>
+          <w:sz w:val="32"/>
+          <w:szCs w:val="32"/>
+        </w:rPr>
+      </w:pPr>
+      <w:r>
+        <w:rPr>
+          <w:b/>
+          <w:bCs/>
+          <w:sz w:val="32"/>
+          <w:szCs w:val="32"/>
+        </w:rPr>
+        <w:t>Test</w:t>
+      </w:r>
+      <w:r>
+        <w:rPr>
+          <w:b/>
+          <w:bCs/>
+          <w:sz w:val="32"/>
+          <w:szCs w:val="32"/>
+        </w:rPr>
+        <w:t>3</w:t>
+      </w:r>
+    </w:p>
+    <w:p>
+      <w:pPr>
+        <w:pStyle w:val="ListParagraph"/>
+        <w:numPr>
+          <w:ilvl w:val="0"/>
+          <w:numId w:val="5"/>
+        </w:numPr>
+        <w:rPr>
+          <w:rFonts w:ascii="Arial" w:hAnsi="Arial" w:cs="Arial"/>
+          <w:sz w:val="24"/>
+          <w:szCs w:val="24"/>
+        </w:rPr>
+      </w:pPr>
+      <w:r>
+        <w:rPr>
+          <w:rFonts w:ascii="Arial" w:hAnsi="Arial" w:cs="Arial"/>
+          <w:sz w:val="24"/>
+          <w:szCs w:val="24"/>
+        </w:rPr>
+        <w:t xml:space="preserve">Start </w:t>
+      </w:r>
+      <w:proofErr w:type="spellStart"/>
+      <w:r>
+        <w:rPr>
+          <w:rFonts w:ascii="Arial" w:hAnsi="Arial" w:cs="Arial"/>
+          <w:sz w:val="24"/>
+          <w:szCs w:val="24"/>
+        </w:rPr>
+        <w:t>VirtuCardHost</w:t>
+      </w:r>
+      <w:proofErr w:type="spellEnd"/>
+      <w:r>
+        <w:rPr>
+          <w:rFonts w:ascii="Arial" w:hAnsi="Arial" w:cs="Arial"/>
+          <w:sz w:val="24"/>
+          <w:szCs w:val="24"/>
+        </w:rPr>
+        <w:t xml:space="preserve"> application</w:t>
+      </w:r>
+    </w:p>
+    <w:p>
+      <w:pPr>
+        <w:pStyle w:val="ListParagraph"/>
+        <w:numPr>
+          <w:ilvl w:val="0"/>
+          <w:numId w:val="5"/>
+        </w:numPr>
+        <w:rPr>
+          <w:rFonts w:ascii="Arial" w:hAnsi="Arial" w:cs="Arial"/>
+          <w:sz w:val="24"/>
+          <w:szCs w:val="24"/>
+        </w:rPr>
+      </w:pPr>
+      <w:r>
+        <w:rPr>
+          <w:rFonts w:ascii="Arial" w:hAnsi="Arial" w:cs="Arial"/>
+          <w:sz w:val="24"/>
+          <w:szCs w:val="24"/>
+        </w:rPr>
+        <w:t>Click the button labeled “Sign In”</w:t>
+      </w:r>
+    </w:p>
+    <w:p>
+      <w:pPr>
+        <w:pStyle w:val="ListParagraph"/>
+        <w:numPr>
+          <w:ilvl w:val="0"/>
+          <w:numId w:val="5"/>
+        </w:numPr>
+        <w:rPr>
+          <w:rFonts w:ascii="Arial" w:hAnsi="Arial" w:cs="Arial"/>
+          <w:sz w:val="24"/>
+          <w:szCs w:val="24"/>
+        </w:rPr>
+      </w:pPr>
+      <w:r>
+        <w:rPr>
+          <w:rFonts w:ascii="Arial" w:hAnsi="Arial" w:cs="Arial"/>
+          <w:sz w:val="24"/>
+          <w:szCs w:val="24"/>
+        </w:rPr>
+        <w:t xml:space="preserve">Enter </w:t>
+      </w:r>
+      <w:r>
+        <w:rPr>
+          <w:rFonts w:ascii="Arial" w:hAnsi="Arial" w:cs="Arial"/>
+          <w:sz w:val="24"/>
+          <w:szCs w:val="24"/>
+          <w:shd w:val="clear" w:color="auto" w:fill="FFFFFF"/>
+        </w:rPr>
+        <w:t>“virtucards01@gmail.com” into the text input labeled “Enter email…”</w:t>
+      </w:r>
+    </w:p>
+    <w:p>
+      <w:pPr>
+        <w:pStyle w:val="ListParagraph"/>
+        <w:numPr>
+          <w:ilvl w:val="0"/>
+          <w:numId w:val="5"/>
+        </w:numPr>
+        <w:rPr>
+          <w:rFonts w:ascii="Arial" w:hAnsi="Arial" w:cs="Arial"/>
+          <w:sz w:val="24"/>
+          <w:szCs w:val="24"/>
+        </w:rPr>
+      </w:pPr>
+      <w:r>
+        <w:rPr>
+          <w:rFonts w:ascii="Arial" w:hAnsi="Arial" w:cs="Arial"/>
+          <w:sz w:val="24"/>
+          <w:szCs w:val="24"/>
+          <w:shd w:val="clear" w:color="auto" w:fill="FFFFFF"/>
+        </w:rPr>
+        <w:t>Enter “Testing1” into the text input labeled “Enter password…”</w:t>
+      </w:r>
+    </w:p>
+    <w:p>
+      <w:pPr>
+        <w:pStyle w:val="ListParagraph"/>
+        <w:numPr>
+          <w:ilvl w:val="0"/>
+          <w:numId w:val="5"/>
+        </w:numPr>
+        <w:rPr>
+          <w:rFonts w:ascii="Arial" w:hAnsi="Arial" w:cs="Arial"/>
+          <w:sz w:val="24"/>
+          <w:szCs w:val="24"/>
+        </w:rPr>
+      </w:pPr>
+      <w:r>
+        <w:rPr>
+          <w:rFonts w:ascii="Arial" w:hAnsi="Arial" w:cs="Arial"/>
+          <w:sz w:val="24"/>
+          <w:szCs w:val="24"/>
+          <w:shd w:val="clear" w:color="auto" w:fill="FFFFFF"/>
+        </w:rPr>
+        <w:t>Press the button labeled “Login”</w:t>
+      </w:r>
+    </w:p>
+    <w:p>
+      <w:pPr>
+        <w:pStyle w:val="ListParagraph"/>
+        <w:numPr>
+          <w:ilvl w:val="0"/>
+          <w:numId w:val="5"/>
+        </w:numPr>
+        <w:rPr>
+          <w:rFonts w:ascii="Arial" w:hAnsi="Arial" w:cs="Arial"/>
+          <w:sz w:val="24"/>
+          <w:szCs w:val="24"/>
+        </w:rPr>
+      </w:pPr>
+      <w:r>
+        <w:rPr>
+          <w:rFonts w:ascii="Arial" w:hAnsi="Arial" w:cs="Arial"/>
+          <w:sz w:val="24"/>
+          <w:szCs w:val="24"/>
+          <w:shd w:val="clear" w:color="auto" w:fill="FFFFFF"/>
+        </w:rPr>
+        <w:t>A window should appear saying “Login Success”</w:t>
+      </w:r>
+    </w:p>
+    <w:p>
+      <w:pPr>
+        <w:pStyle w:val="ListParagraph"/>
+        <w:numPr>
+          <w:ilvl w:val="0"/>
+          <w:numId w:val="5"/>
+        </w:numPr>
+        <w:rPr>
+          <w:rFonts w:ascii="Arial" w:hAnsi="Arial" w:cs="Arial"/>
+          <w:sz w:val="24"/>
+          <w:szCs w:val="24"/>
+        </w:rPr>
+      </w:pPr>
+      <w:r>
+        <w:rPr>
+          <w:rFonts w:ascii="Arial" w:hAnsi="Arial" w:cs="Arial"/>
+          <w:sz w:val="24"/>
+          <w:szCs w:val="24"/>
+          <w:shd w:val="clear" w:color="auto" w:fill="FFFFFF"/>
+        </w:rPr>
+        <w:t>Restart the application</w:t>
+      </w:r>
+    </w:p>
+    <w:p>
+      <w:pPr>
+        <w:pStyle w:val="ListParagraph"/>
+        <w:numPr>
+          <w:ilvl w:val="0"/>
+          <w:numId w:val="5"/>
+        </w:numPr>
+        <w:rPr>
+          <w:rFonts w:ascii="Arial" w:hAnsi="Arial" w:cs="Arial"/>
+          <w:sz w:val="24"/>
+          <w:szCs w:val="24"/>
+        </w:rPr>
+      </w:pPr>
+      <w:r>
+        <w:rPr>
+          <w:rFonts w:ascii="Arial" w:hAnsi="Arial" w:cs="Arial"/>
+          <w:sz w:val="24"/>
+          <w:szCs w:val="24"/>
+        </w:rPr>
+        <w:t>Click the button labeled “Sign In”</w:t>
+      </w:r>
+    </w:p>
+    <w:p>
+      <w:pPr>
+        <w:pStyle w:val="ListParagraph"/>
+        <w:numPr>
+          <w:ilvl w:val="0"/>
+          <w:numId w:val="5"/>
+        </w:numPr>
+        <w:rPr>
+          <w:rFonts w:ascii="Arial" w:hAnsi="Arial" w:cs="Arial"/>
+          <w:sz w:val="24"/>
+          <w:szCs w:val="24"/>
+        </w:rPr>
+      </w:pPr>
+      <w:r>
+        <w:rPr>
+          <w:rFonts w:ascii="Arial" w:hAnsi="Arial" w:cs="Arial"/>
+          <w:sz w:val="24"/>
+          <w:szCs w:val="24"/>
+        </w:rPr>
+        <w:t>After the screen has loaded, click the text labeled “Forgot Password”</w:t>
+      </w:r>
+    </w:p>
+    <w:p>
+      <w:pPr>
+        <w:pStyle w:val="ListParagraph"/>
+        <w:numPr>
+          <w:ilvl w:val="0"/>
+          <w:numId w:val="5"/>
+        </w:numPr>
+        <w:rPr>
+          <w:rFonts w:ascii="Arial" w:hAnsi="Arial" w:cs="Arial"/>
+          <w:sz w:val="24"/>
+          <w:szCs w:val="24"/>
+        </w:rPr>
+      </w:pPr>
+      <w:r>
+        <w:rPr>
+          <w:rFonts w:ascii="Arial" w:hAnsi="Arial" w:cs="Arial"/>
+          <w:sz w:val="24"/>
+          <w:szCs w:val="24"/>
+        </w:rPr>
+        <w:t>Enter the email “</w:t>
+      </w:r>
+      <w:r>
+        <w:rPr>
+          <w:rFonts w:ascii="Arial" w:hAnsi="Arial" w:cs="Arial"/>
+          <w:sz w:val="24"/>
+          <w:szCs w:val="24"/>
+          <w:shd w:val="clear" w:color="auto" w:fill="FFFFFF"/>
+        </w:rPr>
+        <w:t>random</w:t>
+      </w:r>
+      <w:r>
+        <w:rPr>
+          <w:rFonts w:ascii="Arial" w:hAnsi="Arial" w:cs="Arial"/>
+          <w:sz w:val="24"/>
+          <w:szCs w:val="24"/>
+          <w:shd w:val="clear" w:color="auto" w:fill="FFFFFF"/>
+        </w:rPr>
+        <w:t>@gmail.com</w:t>
+      </w:r>
+      <w:r>
+        <w:rPr>
+          <w:rFonts w:ascii="Arial" w:hAnsi="Arial" w:cs="Arial"/>
+          <w:color w:val="5F6368"/>
+          <w:sz w:val="24"/>
+          <w:szCs w:val="24"/>
+          <w:shd w:val="clear" w:color="auto" w:fill="FFFFFF"/>
+        </w:rPr>
+        <w:t xml:space="preserve">” </w:t>
+      </w:r>
+      <w:r>
+        <w:rPr>
+          <w:rFonts w:ascii="Arial" w:hAnsi="Arial" w:cs="Arial"/>
+          <w:sz w:val="24"/>
+          <w:szCs w:val="24"/>
+          <w:shd w:val="clear" w:color="auto" w:fill="FFFFFF"/>
+        </w:rPr>
+        <w:t>into the field labeled “Enter email…”</w:t>
+      </w:r>
+    </w:p>
+    <w:p>
+      <w:pPr>
+        <w:pStyle w:val="ListParagraph"/>
+        <w:numPr>
+          <w:ilvl w:val="0"/>
+          <w:numId w:val="5"/>
+        </w:numPr>
+        <w:rPr>
+          <w:rFonts w:ascii="Arial" w:hAnsi="Arial" w:cs="Arial"/>
+          <w:sz w:val="24"/>
+          <w:szCs w:val="24"/>
+        </w:rPr>
+      </w:pPr>
+      <w:r>
+        <w:rPr>
+          <w:rFonts w:ascii="Arial" w:hAnsi="Arial" w:cs="Arial"/>
+          <w:sz w:val="24"/>
+          <w:szCs w:val="24"/>
+          <w:shd w:val="clear" w:color="auto" w:fill="FFFFFF"/>
+        </w:rPr>
+        <w:t>Click the button labeled “Send Password Reset Email”</w:t>
+      </w:r>
+    </w:p>
+    <w:p>
+      <w:pPr>
+        <w:ind w:firstLine="360"/>
+        <w:rPr>
+          <w:rFonts w:ascii="Arial" w:hAnsi="Arial" w:cs="Arial"/>
+          <w:b/>
+          <w:bCs/>
+          <w:sz w:val="24"/>
+          <w:szCs w:val="24"/>
+        </w:rPr>
+      </w:pPr>
+      <w:r>
+        <w:rPr>
+          <w:rFonts w:ascii="Arial" w:hAnsi="Arial" w:cs="Arial"/>
+          <w:b/>
+          <w:bCs/>
+          <w:sz w:val="24"/>
+          <w:szCs w:val="24"/>
+        </w:rPr>
+        <w:drawing>
+          <wp:anchor distT="0" distB="0" distL="114300" distR="114300" simplePos="0" relativeHeight="251664384" behindDoc="0" locked="0" layoutInCell="1" allowOverlap="1" wp14:anchorId="7E002B9D" wp14:editId="41C51F78">
+            <wp:simplePos x="0" y="0"/>
+            <wp:positionH relativeFrom="margin">
+              <wp:align>center</wp:align>
+            </wp:positionH>
+            <wp:positionV relativeFrom="paragraph">
+              <wp:posOffset>301625</wp:posOffset>
+            </wp:positionV>
+            <wp:extent cx="4553585" cy="2562583"/>
+            <wp:effectExtent l="0" t="0" r="0" b="9525"/>
+            <wp:wrapTopAndBottom/>
+            <wp:docPr id="6" name="Picture 6"/>
+            <wp:cNvGraphicFramePr>
+              <a:graphicFrameLocks xmlns:a="http://schemas.openxmlformats.org/drawingml/2006/main" noChangeAspect="1"/>
+            </wp:cNvGraphicFramePr>
+            <a:graphic xmlns:a="http://schemas.openxmlformats.org/drawingml/2006/main">
+              <a:graphicData uri="http://schemas.openxmlformats.org/drawingml/2006/picture">
+                <pic:pic xmlns:pic="http://schemas.openxmlformats.org/drawingml/2006/picture">
+                  <pic:nvPicPr>
+                    <pic:cNvPr id="1" name=""/>
+                    <pic:cNvPicPr/>
+                  </pic:nvPicPr>
+                  <pic:blipFill>
+                    <a:blip r:embed="rId7">
+                      <a:extLst>
+                        <a:ext uri="{28A0092B-C50C-407E-A947-70E740481C1C}">
+                          <a14:useLocalDpi xmlns:a14="http://schemas.microsoft.com/office/drawing/2010/main" val="0"/>
+                        </a:ext>
+                      </a:extLst>
+                    </a:blip>
+                    <a:stretch>
+                      <a:fillRect/>
+                    </a:stretch>
+                  </pic:blipFill>
+                  <pic:spPr>
+                    <a:xfrm>
+                      <a:off x="0" y="0"/>
+                      <a:ext cx="4553585" cy="2562583"/>
+                    </a:xfrm>
+                    <a:prstGeom prst="rect">
+                      <a:avLst/>
+                    </a:prstGeom>
+                  </pic:spPr>
+                </pic:pic>
+              </a:graphicData>
+            </a:graphic>
+          </wp:anchor>
+        </w:drawing>
+      </w:r>
+      <w:r>
+        <w:rPr>
+          <w:rFonts w:ascii="Arial" w:hAnsi="Arial" w:cs="Arial"/>
+          <w:b/>
+          <w:bCs/>
+          <w:sz w:val="24"/>
+          <w:szCs w:val="24"/>
+        </w:rPr>
+        <w:t xml:space="preserve">Expected Result: </w:t>
+      </w:r>
+      <w:r>
+        <w:rPr>
+          <w:rFonts w:ascii="Arial" w:hAnsi="Arial" w:cs="Arial"/>
+          <w:sz w:val="24"/>
+          <w:szCs w:val="24"/>
+          <w:shd w:val="clear" w:color="auto" w:fill="FFFFFF"/>
+        </w:rPr>
+        <w:t>A window should appear saying “</w:t>
+      </w:r>
+      <w:r>
+        <w:rPr>
+          <w:rFonts w:ascii="Arial" w:hAnsi="Arial" w:cs="Arial"/>
+          <w:sz w:val="24"/>
+          <w:szCs w:val="24"/>
+          <w:shd w:val="clear" w:color="auto" w:fill="FFFFFF"/>
+        </w:rPr>
+        <w:t>Error</w:t>
+      </w:r>
+      <w:r>
+        <w:rPr>
+          <w:rFonts w:ascii="Arial" w:hAnsi="Arial" w:cs="Arial"/>
+          <w:sz w:val="24"/>
+          <w:szCs w:val="24"/>
+          <w:shd w:val="clear" w:color="auto" w:fill="FFFFFF"/>
+        </w:rPr>
+        <w:t>”</w:t>
+      </w:r>
+      <w:r>
+        <w:rPr>
+          <w:rFonts w:ascii="Arial" w:hAnsi="Arial" w:cs="Arial"/>
+          <w:b/>
+          <w:bCs/>
+          <w:sz w:val="24"/>
+          <w:szCs w:val="24"/>
+        </w:rPr>
+        <w:t xml:space="preserve"> </w:t>
+      </w:r>
+    </w:p>
+    <w:p>
+      <w:pPr>
+        <w:ind w:firstLine="360"/>
+        <w:rPr>
+          <w:rFonts w:ascii="Arial" w:hAnsi="Arial" w:cs="Arial"/>
+          <w:b/>
+          <w:bCs/>
+          <w:sz w:val="24"/>
+          <w:szCs w:val="24"/>
+        </w:rPr>
+      </w:pPr>
+    </w:p>
+    <w:p>
+      <w:pPr>
+        <w:rPr>
+          <w:b/>
+          <w:bCs/>
+          <w:sz w:val="32"/>
+          <w:szCs w:val="32"/>
+        </w:rPr>
+      </w:pPr>
+      <w:r>
+        <w:rPr>
+          <w:b/>
+          <w:bCs/>
+          <w:sz w:val="32"/>
+          <w:szCs w:val="32"/>
+        </w:rPr>
+        <w:br w:type="page"/>
+      </w:r>
+    </w:p>
+    <w:p>
+      <w:pPr>
+        <w:jc w:val="center"/>
+        <w:rPr>
+          <w:b/>
+          <w:bCs/>
+          <w:sz w:val="32"/>
+          <w:szCs w:val="32"/>
+        </w:rPr>
+      </w:pPr>
+      <w:r>
+        <w:rPr>
+          <w:b/>
+          <w:bCs/>
+          <w:sz w:val="32"/>
+          <w:szCs w:val="32"/>
+        </w:rPr>
+        <w:lastRenderedPageBreak/>
+        <w:t>Test4</w:t>
+      </w:r>
+    </w:p>
+    <w:p>
+      <w:pPr>
+        <w:pStyle w:val="ListParagraph"/>
+        <w:numPr>
+          <w:ilvl w:val="0"/>
+          <w:numId w:val="6"/>
+        </w:numPr>
+        <w:rPr>
+          <w:rFonts w:ascii="Arial" w:hAnsi="Arial" w:cs="Arial"/>
+          <w:sz w:val="24"/>
+          <w:szCs w:val="24"/>
+        </w:rPr>
+      </w:pPr>
+      <w:r>
+        <w:rPr>
+          <w:rFonts w:ascii="Arial" w:hAnsi="Arial" w:cs="Arial"/>
+          <w:sz w:val="24"/>
+          <w:szCs w:val="24"/>
+        </w:rPr>
+        <w:t xml:space="preserve">Start </w:t>
+      </w:r>
+      <w:proofErr w:type="spellStart"/>
+      <w:r>
+        <w:rPr>
+          <w:rFonts w:ascii="Arial" w:hAnsi="Arial" w:cs="Arial"/>
+          <w:sz w:val="24"/>
+          <w:szCs w:val="24"/>
+        </w:rPr>
+        <w:t>VirtuCard</w:t>
+      </w:r>
+      <w:r>
+        <w:rPr>
+          <w:rFonts w:ascii="Arial" w:hAnsi="Arial" w:cs="Arial"/>
+          <w:sz w:val="24"/>
+          <w:szCs w:val="24"/>
+        </w:rPr>
+        <w:t>Client</w:t>
+      </w:r>
+      <w:proofErr w:type="spellEnd"/>
+      <w:r>
+        <w:rPr>
+          <w:rFonts w:ascii="Arial" w:hAnsi="Arial" w:cs="Arial"/>
+          <w:sz w:val="24"/>
+          <w:szCs w:val="24"/>
+        </w:rPr>
+        <w:t xml:space="preserve"> application</w:t>
+      </w:r>
+    </w:p>
+    <w:p>
+      <w:pPr>
+        <w:pStyle w:val="ListParagraph"/>
+        <w:numPr>
+          <w:ilvl w:val="0"/>
+          <w:numId w:val="6"/>
+        </w:numPr>
+        <w:rPr>
+          <w:rFonts w:ascii="Arial" w:hAnsi="Arial" w:cs="Arial"/>
+          <w:sz w:val="24"/>
+          <w:szCs w:val="24"/>
+        </w:rPr>
+      </w:pPr>
+      <w:r>
+        <w:rPr>
+          <w:rFonts w:ascii="Arial" w:hAnsi="Arial" w:cs="Arial"/>
+          <w:sz w:val="24"/>
+          <w:szCs w:val="24"/>
+        </w:rPr>
+        <w:t>Click the button labeled “Sign In”</w:t>
+      </w:r>
+    </w:p>
+    <w:p>
+      <w:pPr>
+        <w:pStyle w:val="ListParagraph"/>
+        <w:numPr>
+          <w:ilvl w:val="0"/>
+          <w:numId w:val="6"/>
+        </w:numPr>
+        <w:rPr>
+          <w:rFonts w:ascii="Arial" w:hAnsi="Arial" w:cs="Arial"/>
+          <w:sz w:val="24"/>
+          <w:szCs w:val="24"/>
+        </w:rPr>
+      </w:pPr>
+      <w:r>
+        <w:rPr>
+          <w:rFonts w:ascii="Arial" w:hAnsi="Arial" w:cs="Arial"/>
+          <w:sz w:val="24"/>
+          <w:szCs w:val="24"/>
+        </w:rPr>
+        <w:t xml:space="preserve">Enter </w:t>
+      </w:r>
+      <w:r>
+        <w:rPr>
+          <w:rFonts w:ascii="Arial" w:hAnsi="Arial" w:cs="Arial"/>
+          <w:sz w:val="24"/>
+          <w:szCs w:val="24"/>
+          <w:shd w:val="clear" w:color="auto" w:fill="FFFFFF"/>
+        </w:rPr>
+        <w:t>“virtucards01@gmail.com” into the text input labeled “Enter email…”</w:t>
+      </w:r>
+    </w:p>
+    <w:p>
+      <w:pPr>
+        <w:pStyle w:val="ListParagraph"/>
+        <w:numPr>
+          <w:ilvl w:val="0"/>
+          <w:numId w:val="6"/>
+        </w:numPr>
+        <w:rPr>
+          <w:rFonts w:ascii="Arial" w:hAnsi="Arial" w:cs="Arial"/>
+          <w:sz w:val="24"/>
+          <w:szCs w:val="24"/>
+        </w:rPr>
+      </w:pPr>
+      <w:r>
+        <w:rPr>
+          <w:rFonts w:ascii="Arial" w:hAnsi="Arial" w:cs="Arial"/>
+          <w:sz w:val="24"/>
+          <w:szCs w:val="24"/>
+          <w:shd w:val="clear" w:color="auto" w:fill="FFFFFF"/>
+        </w:rPr>
+        <w:t>Enter “Testing1” into the text input labeled “Enter password…”</w:t>
+      </w:r>
+    </w:p>
+    <w:p>
+      <w:pPr>
+        <w:pStyle w:val="ListParagraph"/>
+        <w:numPr>
+          <w:ilvl w:val="0"/>
+          <w:numId w:val="6"/>
+        </w:numPr>
+        <w:rPr>
+          <w:rFonts w:ascii="Arial" w:hAnsi="Arial" w:cs="Arial"/>
+          <w:sz w:val="24"/>
+          <w:szCs w:val="24"/>
+        </w:rPr>
+      </w:pPr>
+      <w:r>
+        <w:rPr>
+          <w:rFonts w:ascii="Arial" w:hAnsi="Arial" w:cs="Arial"/>
+          <w:sz w:val="24"/>
+          <w:szCs w:val="24"/>
+          <w:shd w:val="clear" w:color="auto" w:fill="FFFFFF"/>
+        </w:rPr>
+        <w:t>Press the button labeled “Login”</w:t>
+      </w:r>
+    </w:p>
+    <w:p>
+      <w:pPr>
+        <w:pStyle w:val="ListParagraph"/>
+        <w:numPr>
+          <w:ilvl w:val="0"/>
+          <w:numId w:val="6"/>
+        </w:numPr>
+        <w:rPr>
+          <w:rFonts w:ascii="Arial" w:hAnsi="Arial" w:cs="Arial"/>
+          <w:sz w:val="24"/>
+          <w:szCs w:val="24"/>
+        </w:rPr>
+      </w:pPr>
+      <w:r>
+        <w:rPr>
+          <w:rFonts w:ascii="Arial" w:hAnsi="Arial" w:cs="Arial"/>
+          <w:sz w:val="24"/>
+          <w:szCs w:val="24"/>
+          <w:shd w:val="clear" w:color="auto" w:fill="FFFFFF"/>
+        </w:rPr>
+        <w:t>A window should appear saying “Login Success”</w:t>
+      </w:r>
+    </w:p>
+    <w:p>
+      <w:pPr>
+        <w:pStyle w:val="ListParagraph"/>
+        <w:numPr>
+          <w:ilvl w:val="0"/>
+          <w:numId w:val="6"/>
+        </w:numPr>
+        <w:rPr>
+          <w:rFonts w:ascii="Arial" w:hAnsi="Arial" w:cs="Arial"/>
+          <w:sz w:val="24"/>
+          <w:szCs w:val="24"/>
+        </w:rPr>
+      </w:pPr>
+      <w:r>
+        <w:rPr>
+          <w:rFonts w:ascii="Arial" w:hAnsi="Arial" w:cs="Arial"/>
+          <w:sz w:val="24"/>
+          <w:szCs w:val="24"/>
+          <w:shd w:val="clear" w:color="auto" w:fill="FFFFFF"/>
+        </w:rPr>
+        <w:t>Restart the application</w:t>
+      </w:r>
+    </w:p>
+    <w:p>
+      <w:pPr>
+        <w:pStyle w:val="ListParagraph"/>
+        <w:numPr>
+          <w:ilvl w:val="0"/>
+          <w:numId w:val="6"/>
+        </w:numPr>
+        <w:rPr>
+          <w:rFonts w:ascii="Arial" w:hAnsi="Arial" w:cs="Arial"/>
+          <w:sz w:val="24"/>
+          <w:szCs w:val="24"/>
+        </w:rPr>
+      </w:pPr>
+      <w:r>
+        <w:rPr>
+          <w:rFonts w:ascii="Arial" w:hAnsi="Arial" w:cs="Arial"/>
+          <w:sz w:val="24"/>
+          <w:szCs w:val="24"/>
+        </w:rPr>
+        <w:t>Click the button labeled “Sign In”</w:t>
+      </w:r>
+    </w:p>
+    <w:p>
+      <w:pPr>
+        <w:pStyle w:val="ListParagraph"/>
+        <w:numPr>
+          <w:ilvl w:val="0"/>
+          <w:numId w:val="6"/>
+        </w:numPr>
+        <w:rPr>
+          <w:rFonts w:ascii="Arial" w:hAnsi="Arial" w:cs="Arial"/>
+          <w:sz w:val="24"/>
+          <w:szCs w:val="24"/>
+        </w:rPr>
+      </w:pPr>
+      <w:r>
+        <w:rPr>
+          <w:rFonts w:ascii="Arial" w:hAnsi="Arial" w:cs="Arial"/>
+          <w:sz w:val="24"/>
+          <w:szCs w:val="24"/>
+        </w:rPr>
+        <w:t xml:space="preserve">After the screen has loaded, click the </w:t>
+      </w:r>
+      <w:r>
+        <w:rPr>
+          <w:rFonts w:ascii="Arial" w:hAnsi="Arial" w:cs="Arial"/>
+          <w:sz w:val="24"/>
+          <w:szCs w:val="24"/>
+        </w:rPr>
+        <w:t>button</w:t>
+      </w:r>
+      <w:r>
+        <w:rPr>
+          <w:rFonts w:ascii="Arial" w:hAnsi="Arial" w:cs="Arial"/>
+          <w:sz w:val="24"/>
+          <w:szCs w:val="24"/>
+        </w:rPr>
+        <w:t xml:space="preserve"> labeled “Forgot Password”</w:t>
+      </w:r>
+    </w:p>
+    <w:p>
+      <w:pPr>
+        <w:pStyle w:val="ListParagraph"/>
+        <w:numPr>
+          <w:ilvl w:val="0"/>
+          <w:numId w:val="6"/>
+        </w:numPr>
+        <w:rPr>
+          <w:rFonts w:ascii="Arial" w:hAnsi="Arial" w:cs="Arial"/>
+          <w:sz w:val="24"/>
+          <w:szCs w:val="24"/>
+        </w:rPr>
+      </w:pPr>
+      <w:r>
+        <w:rPr>
+          <w:rFonts w:ascii="Arial" w:hAnsi="Arial" w:cs="Arial"/>
+          <w:sz w:val="24"/>
+          <w:szCs w:val="24"/>
+        </w:rPr>
+        <w:t xml:space="preserve">Enter </w:t>
+      </w:r>
+      <w:r>
+        <w:rPr>
+          <w:rFonts w:ascii="Arial" w:hAnsi="Arial" w:cs="Arial"/>
+          <w:sz w:val="24"/>
+          <w:szCs w:val="24"/>
+        </w:rPr>
+        <w:t>the email “</w:t>
+      </w:r>
+      <w:r>
+        <w:rPr>
+          <w:rFonts w:ascii="Arial" w:hAnsi="Arial" w:cs="Arial"/>
+          <w:sz w:val="24"/>
+          <w:szCs w:val="24"/>
+          <w:shd w:val="clear" w:color="auto" w:fill="FFFFFF"/>
+        </w:rPr>
+        <w:t>random</w:t>
+      </w:r>
+      <w:r>
+        <w:rPr>
+          <w:rFonts w:ascii="Arial" w:hAnsi="Arial" w:cs="Arial"/>
+          <w:sz w:val="24"/>
+          <w:szCs w:val="24"/>
+          <w:shd w:val="clear" w:color="auto" w:fill="FFFFFF"/>
+        </w:rPr>
+        <w:t>@gmail.com</w:t>
+      </w:r>
+      <w:r>
+        <w:rPr>
+          <w:rFonts w:ascii="Arial" w:hAnsi="Arial" w:cs="Arial"/>
+          <w:color w:val="5F6368"/>
+          <w:sz w:val="24"/>
+          <w:szCs w:val="24"/>
+          <w:shd w:val="clear" w:color="auto" w:fill="FFFFFF"/>
+        </w:rPr>
+        <w:t xml:space="preserve">” </w:t>
+      </w:r>
+      <w:r>
+        <w:rPr>
+          <w:rFonts w:ascii="Arial" w:hAnsi="Arial" w:cs="Arial"/>
+          <w:sz w:val="24"/>
+          <w:szCs w:val="24"/>
+          <w:shd w:val="clear" w:color="auto" w:fill="FFFFFF"/>
+        </w:rPr>
+        <w:t>into the field labeled “Enter email”</w:t>
+      </w:r>
+    </w:p>
+    <w:p>
+      <w:pPr>
+        <w:pStyle w:val="ListParagraph"/>
+        <w:numPr>
+          <w:ilvl w:val="0"/>
+          <w:numId w:val="6"/>
+        </w:numPr>
+        <w:rPr>
+          <w:rFonts w:ascii="Arial" w:hAnsi="Arial" w:cs="Arial"/>
+          <w:b/>
+          <w:bCs/>
+          <w:sz w:val="24"/>
+          <w:szCs w:val="24"/>
+        </w:rPr>
+      </w:pPr>
+      <w:r>
+        <w:rPr>
+          <w:rFonts w:ascii="Arial" w:hAnsi="Arial" w:cs="Arial"/>
+          <w:sz w:val="24"/>
+          <w:szCs w:val="24"/>
+          <w:shd w:val="clear" w:color="auto" w:fill="FFFFFF"/>
+        </w:rPr>
+        <w:t xml:space="preserve">Click </w:t>
+      </w:r>
+      <w:r>
+        <w:rPr>
+          <w:rFonts w:ascii="Arial" w:hAnsi="Arial" w:cs="Arial"/>
+          <w:sz w:val="24"/>
+          <w:szCs w:val="24"/>
+          <w:shd w:val="clear" w:color="auto" w:fill="FFFFFF"/>
+        </w:rPr>
+        <w:t>the button labeled “Send Password Reset Email”</w:t>
+      </w:r>
+    </w:p>
+    <w:p>
+      <w:pPr>
+        <w:ind w:left="360"/>
+        <w:rPr>
+          <w:rFonts w:ascii="Arial" w:hAnsi="Arial" w:cs="Arial"/>
+          <w:b/>
+          <w:bCs/>
+          <w:sz w:val="24"/>
+          <w:szCs w:val="24"/>
+        </w:rPr>
+      </w:pPr>
+      <w:r>
+        <w:rPr>
+          <w:b/>
+          <w:bCs/>
+        </w:rPr>
+        <w:drawing>
+          <wp:anchor distT="0" distB="0" distL="114300" distR="114300" simplePos="0" relativeHeight="251663360" behindDoc="0" locked="0" layoutInCell="1" allowOverlap="1" wp14:anchorId="77C08C88" wp14:editId="7BE6F316">
+            <wp:simplePos x="0" y="0"/>
+            <wp:positionH relativeFrom="column">
+              <wp:posOffset>1954530</wp:posOffset>
+            </wp:positionH>
+            <wp:positionV relativeFrom="paragraph">
+              <wp:posOffset>210820</wp:posOffset>
+            </wp:positionV>
+            <wp:extent cx="1445260" cy="2903855"/>
+            <wp:effectExtent l="0" t="0" r="2540" b="0"/>
+            <wp:wrapTopAndBottom/>
+            <wp:docPr id="5" name="Picture 5"/>
+            <wp:cNvGraphicFramePr>
+              <a:graphicFrameLocks xmlns:a="http://schemas.openxmlformats.org/drawingml/2006/main" noChangeAspect="1"/>
+            </wp:cNvGraphicFramePr>
+            <a:graphic xmlns:a="http://schemas.openxmlformats.org/drawingml/2006/main">
+              <a:graphicData uri="http://schemas.openxmlformats.org/drawingml/2006/picture">
+                <pic:pic xmlns:pic="http://schemas.openxmlformats.org/drawingml/2006/picture">
+                  <pic:nvPicPr>
+                    <pic:cNvPr id="5" name="Picture 5"/>
+                    <pic:cNvPicPr/>
+                  </pic:nvPicPr>
+                  <pic:blipFill>
+                    <a:blip r:embed="rId8" cstate="print">
+                      <a:extLst>
+                        <a:ext uri="{28A0092B-C50C-407E-A947-70E740481C1C}">
+                          <a14:useLocalDpi xmlns:a14="http://schemas.microsoft.com/office/drawing/2010/main" val="0"/>
+                        </a:ext>
+                      </a:extLst>
+                    </a:blip>
+                    <a:stretch>
+                      <a:fillRect/>
+                    </a:stretch>
+                  </pic:blipFill>
+                  <pic:spPr>
+                    <a:xfrm>
+                      <a:off x="0" y="0"/>
+                      <a:ext cx="1445260" cy="2903855"/>
+                    </a:xfrm>
+                    <a:prstGeom prst="rect">
+                      <a:avLst/>
+                    </a:prstGeom>
+                  </pic:spPr>
+                </pic:pic>
+              </a:graphicData>
+            </a:graphic>
+            <wp14:sizeRelV relativeFrom="margin">
+              <wp14:pctHeight>0</wp14:pctHeight>
+            </wp14:sizeRelV>
+          </wp:anchor>
+        </w:drawing>
+      </w:r>
+      <w:r>
+        <w:rPr>
+          <w:rFonts w:ascii="Arial" w:hAnsi="Arial" w:cs="Arial"/>
+          <w:b/>
+          <w:bCs/>
+          <w:sz w:val="24"/>
+          <w:szCs w:val="24"/>
+        </w:rPr>
+        <w:t xml:space="preserve">Expected Result: </w:t>
+      </w:r>
+      <w:r>
+        <w:rPr>
+          <w:rFonts w:ascii="Arial" w:hAnsi="Arial" w:cs="Arial"/>
+          <w:sz w:val="24"/>
+          <w:szCs w:val="24"/>
+          <w:shd w:val="clear" w:color="auto" w:fill="FFFFFF"/>
+        </w:rPr>
+        <w:t>A window should appear saying “Error”</w:t>
+      </w:r>
+      <w:r>
+        <w:rPr>
+          <w:rFonts w:ascii="Arial" w:hAnsi="Arial" w:cs="Arial"/>
+          <w:b/>
+          <w:bCs/>
+          <w:sz w:val="24"/>
+          <w:szCs w:val="24"/>
+        </w:rPr>
+        <w:t xml:space="preserve"> </w:t>
+      </w:r>
+    </w:p>
+    <w:p>
+      <w:pPr>
+        <w:ind w:left="360"/>
+        <w:rPr>
+          <w:rFonts w:ascii="Arial" w:hAnsi="Arial" w:cs="Arial"/>
+          <w:b/>
+          <w:bCs/>
+          <w:sz w:val="24"/>
+          <w:szCs w:val="24"/>
+        </w:rPr>
+      </w:pPr>
     </w:p>
     <w:sectPr>
       <w:pgSz w:w="12240" w:h="15840"/>
@@ -901,10 +2718,10 @@
 <file path=word/numbering.xml><?xml version="1.0" encoding="utf-8"?>
 <w:numbering xmlns:wpc="http://schemas.microsoft.com/office/word/2010/wordprocessingCanvas" xmlns:cx="http://schemas.microsoft.com/office/drawing/2014/chartex" xmlns:cx1="http://schemas.microsoft.com/office/drawing/2015/9/8/chartex" xmlns:cx2="http://schemas.microsoft.com/office/drawing/2015/10/21/chartex" xmlns:cx3="http://schemas.microsoft.com/office/drawing/2016/5/9/chartex" xmlns:cx4="http://schemas.microsoft.com/office/drawing/2016/5/10/chartex" xmlns:cx5="http://schemas.microsoft.com/office/drawing/2016/5/11/chartex" xmlns:cx6="http://schemas.microsoft.com/office/drawing/2016/5/12/chartex" xmlns:cx7="http://schemas.microsoft.com/office/drawing/2016/5/13/chartex" xmlns:cx8="http://schemas.microsoft.com/office/drawing/2016/5/14/chartex" xmlns:mc="http://schemas.openxmlformats.org/markup-compatibility/2006" xmlns:aink="http://schemas.microsoft.com/office/drawing/2016/ink" xmlns:am3d="http://schemas.microsoft.com/office/drawing/2017/model3d" xmlns:o="urn:schemas-microsoft-com:office:office" xmlns:r="http://schemas.openxmlformats.org/officeDocument/2006/relationships" xmlns:m="http://schemas.openxmlformats.org/officeDocument/2006/math" xmlns:v="urn:schemas-microsoft-com:vml" xmlns:wp14="http://schemas.microsoft.com/office/word/2010/wordprocessingDrawing" xmlns:wp="http://schemas.openxmlformats.org/drawingml/2006/wordprocessingDrawing" xmlns:w10="urn:schemas-microsoft-com:office:word" xmlns:w="http://schemas.openxmlformats.org/wordprocessingml/2006/main" xmlns:w14="http://schemas.microsoft.com/office/word/2010/wordml" xmlns:w15="http://schemas.microsoft.com/office/word/2012/wordml" xmlns:w16cex="http://schemas.microsoft.com/office/word/2018/wordml/cex" xmlns:w16cid="http://schemas.microsoft.com/office/word/2016/wordml/cid" xmlns:w16="http://schemas.microsoft.com/office/word/2018/wordml" xmlns:w16se="http://schemas.microsoft.com/office/word/2015/wordml/symex" xmlns:wpg="http://schemas.microsoft.com/office/word/2010/wordprocessingGroup" xmlns:wpi="http://schemas.microsoft.com/office/word/2010/wordprocessingInk" xmlns:wne="http://schemas.microsoft.com/office/word/2006/wordml" xmlns:wps="http://schemas.microsoft.com/office/word/2010/wordprocessingShape" mc:Ignorable="w14 w15 w16se w16cid w16 w16cex wp14">
   <w:abstractNum w:abstractNumId="0" w15:restartNumberingAfterBreak="0">
-    <w:nsid w:val="2A012A65"/>
+    <w:nsid w:val="00795E4D"/>
     <w:multiLevelType w:val="hybridMultilevel"/>
-    <w:tmpl w:val="A974690A"/>
-    <w:lvl w:ilvl="0" w:tplc="0409000F">
+    <w:tmpl w:val="C9684564"/>
+    <w:lvl w:ilvl="0" w:tplc="94E45F66">
       <w:start w:val="1"/>
       <w:numFmt w:val="decimal"/>
       <w:lvlText w:val="%1."/>
@@ -914,6 +2731,8 @@
       </w:pPr>
       <w:rPr>
         <w:rFonts w:hint="default"/>
+        <w:b w:val="0"/>
+        <w:bCs w:val="0"/>
       </w:rPr>
     </w:lvl>
     <w:lvl w:ilvl="1" w:tplc="04090019" w:tentative="1">
@@ -989,8 +2808,478 @@
       </w:pPr>
     </w:lvl>
   </w:abstractNum>
+  <w:abstractNum w:abstractNumId="1" w15:restartNumberingAfterBreak="0">
+    <w:nsid w:val="0D2E4994"/>
+    <w:multiLevelType w:val="hybridMultilevel"/>
+    <w:tmpl w:val="C9684564"/>
+    <w:lvl w:ilvl="0" w:tplc="94E45F66">
+      <w:start w:val="1"/>
+      <w:numFmt w:val="decimal"/>
+      <w:lvlText w:val="%1."/>
+      <w:lvlJc w:val="left"/>
+      <w:pPr>
+        <w:ind w:left="720" w:hanging="360"/>
+      </w:pPr>
+      <w:rPr>
+        <w:rFonts w:hint="default"/>
+        <w:b w:val="0"/>
+        <w:bCs w:val="0"/>
+      </w:rPr>
+    </w:lvl>
+    <w:lvl w:ilvl="1" w:tplc="04090019" w:tentative="1">
+      <w:start w:val="1"/>
+      <w:numFmt w:val="lowerLetter"/>
+      <w:lvlText w:val="%2."/>
+      <w:lvlJc w:val="left"/>
+      <w:pPr>
+        <w:ind w:left="1440" w:hanging="360"/>
+      </w:pPr>
+    </w:lvl>
+    <w:lvl w:ilvl="2" w:tplc="0409001B" w:tentative="1">
+      <w:start w:val="1"/>
+      <w:numFmt w:val="lowerRoman"/>
+      <w:lvlText w:val="%3."/>
+      <w:lvlJc w:val="right"/>
+      <w:pPr>
+        <w:ind w:left="2160" w:hanging="180"/>
+      </w:pPr>
+    </w:lvl>
+    <w:lvl w:ilvl="3" w:tplc="0409000F" w:tentative="1">
+      <w:start w:val="1"/>
+      <w:numFmt w:val="decimal"/>
+      <w:lvlText w:val="%4."/>
+      <w:lvlJc w:val="left"/>
+      <w:pPr>
+        <w:ind w:left="2880" w:hanging="360"/>
+      </w:pPr>
+    </w:lvl>
+    <w:lvl w:ilvl="4" w:tplc="04090019" w:tentative="1">
+      <w:start w:val="1"/>
+      <w:numFmt w:val="lowerLetter"/>
+      <w:lvlText w:val="%5."/>
+      <w:lvlJc w:val="left"/>
+      <w:pPr>
+        <w:ind w:left="3600" w:hanging="360"/>
+      </w:pPr>
+    </w:lvl>
+    <w:lvl w:ilvl="5" w:tplc="0409001B" w:tentative="1">
+      <w:start w:val="1"/>
+      <w:numFmt w:val="lowerRoman"/>
+      <w:lvlText w:val="%6."/>
+      <w:lvlJc w:val="right"/>
+      <w:pPr>
+        <w:ind w:left="4320" w:hanging="180"/>
+      </w:pPr>
+    </w:lvl>
+    <w:lvl w:ilvl="6" w:tplc="0409000F" w:tentative="1">
+      <w:start w:val="1"/>
+      <w:numFmt w:val="decimal"/>
+      <w:lvlText w:val="%7."/>
+      <w:lvlJc w:val="left"/>
+      <w:pPr>
+        <w:ind w:left="5040" w:hanging="360"/>
+      </w:pPr>
+    </w:lvl>
+    <w:lvl w:ilvl="7" w:tplc="04090019" w:tentative="1">
+      <w:start w:val="1"/>
+      <w:numFmt w:val="lowerLetter"/>
+      <w:lvlText w:val="%8."/>
+      <w:lvlJc w:val="left"/>
+      <w:pPr>
+        <w:ind w:left="5760" w:hanging="360"/>
+      </w:pPr>
+    </w:lvl>
+    <w:lvl w:ilvl="8" w:tplc="0409001B" w:tentative="1">
+      <w:start w:val="1"/>
+      <w:numFmt w:val="lowerRoman"/>
+      <w:lvlText w:val="%9."/>
+      <w:lvlJc w:val="right"/>
+      <w:pPr>
+        <w:ind w:left="6480" w:hanging="180"/>
+      </w:pPr>
+    </w:lvl>
+  </w:abstractNum>
+  <w:abstractNum w:abstractNumId="2" w15:restartNumberingAfterBreak="0">
+    <w:nsid w:val="2A012A65"/>
+    <w:multiLevelType w:val="hybridMultilevel"/>
+    <w:tmpl w:val="C9684564"/>
+    <w:lvl w:ilvl="0" w:tplc="94E45F66">
+      <w:start w:val="1"/>
+      <w:numFmt w:val="decimal"/>
+      <w:lvlText w:val="%1."/>
+      <w:lvlJc w:val="left"/>
+      <w:pPr>
+        <w:ind w:left="720" w:hanging="360"/>
+      </w:pPr>
+      <w:rPr>
+        <w:rFonts w:hint="default"/>
+        <w:b w:val="0"/>
+        <w:bCs w:val="0"/>
+      </w:rPr>
+    </w:lvl>
+    <w:lvl w:ilvl="1" w:tplc="04090019" w:tentative="1">
+      <w:start w:val="1"/>
+      <w:numFmt w:val="lowerLetter"/>
+      <w:lvlText w:val="%2."/>
+      <w:lvlJc w:val="left"/>
+      <w:pPr>
+        <w:ind w:left="1440" w:hanging="360"/>
+      </w:pPr>
+    </w:lvl>
+    <w:lvl w:ilvl="2" w:tplc="0409001B" w:tentative="1">
+      <w:start w:val="1"/>
+      <w:numFmt w:val="lowerRoman"/>
+      <w:lvlText w:val="%3."/>
+      <w:lvlJc w:val="right"/>
+      <w:pPr>
+        <w:ind w:left="2160" w:hanging="180"/>
+      </w:pPr>
+    </w:lvl>
+    <w:lvl w:ilvl="3" w:tplc="0409000F" w:tentative="1">
+      <w:start w:val="1"/>
+      <w:numFmt w:val="decimal"/>
+      <w:lvlText w:val="%4."/>
+      <w:lvlJc w:val="left"/>
+      <w:pPr>
+        <w:ind w:left="2880" w:hanging="360"/>
+      </w:pPr>
+    </w:lvl>
+    <w:lvl w:ilvl="4" w:tplc="04090019" w:tentative="1">
+      <w:start w:val="1"/>
+      <w:numFmt w:val="lowerLetter"/>
+      <w:lvlText w:val="%5."/>
+      <w:lvlJc w:val="left"/>
+      <w:pPr>
+        <w:ind w:left="3600" w:hanging="360"/>
+      </w:pPr>
+    </w:lvl>
+    <w:lvl w:ilvl="5" w:tplc="0409001B" w:tentative="1">
+      <w:start w:val="1"/>
+      <w:numFmt w:val="lowerRoman"/>
+      <w:lvlText w:val="%6."/>
+      <w:lvlJc w:val="right"/>
+      <w:pPr>
+        <w:ind w:left="4320" w:hanging="180"/>
+      </w:pPr>
+    </w:lvl>
+    <w:lvl w:ilvl="6" w:tplc="0409000F" w:tentative="1">
+      <w:start w:val="1"/>
+      <w:numFmt w:val="decimal"/>
+      <w:lvlText w:val="%7."/>
+      <w:lvlJc w:val="left"/>
+      <w:pPr>
+        <w:ind w:left="5040" w:hanging="360"/>
+      </w:pPr>
+    </w:lvl>
+    <w:lvl w:ilvl="7" w:tplc="04090019" w:tentative="1">
+      <w:start w:val="1"/>
+      <w:numFmt w:val="lowerLetter"/>
+      <w:lvlText w:val="%8."/>
+      <w:lvlJc w:val="left"/>
+      <w:pPr>
+        <w:ind w:left="5760" w:hanging="360"/>
+      </w:pPr>
+    </w:lvl>
+    <w:lvl w:ilvl="8" w:tplc="0409001B" w:tentative="1">
+      <w:start w:val="1"/>
+      <w:numFmt w:val="lowerRoman"/>
+      <w:lvlText w:val="%9."/>
+      <w:lvlJc w:val="right"/>
+      <w:pPr>
+        <w:ind w:left="6480" w:hanging="180"/>
+      </w:pPr>
+    </w:lvl>
+  </w:abstractNum>
+  <w:abstractNum w:abstractNumId="3" w15:restartNumberingAfterBreak="0">
+    <w:nsid w:val="4E4A27F3"/>
+    <w:multiLevelType w:val="hybridMultilevel"/>
+    <w:tmpl w:val="C9684564"/>
+    <w:lvl w:ilvl="0" w:tplc="94E45F66">
+      <w:start w:val="1"/>
+      <w:numFmt w:val="decimal"/>
+      <w:lvlText w:val="%1."/>
+      <w:lvlJc w:val="left"/>
+      <w:pPr>
+        <w:ind w:left="720" w:hanging="360"/>
+      </w:pPr>
+      <w:rPr>
+        <w:rFonts w:hint="default"/>
+        <w:b w:val="0"/>
+        <w:bCs w:val="0"/>
+      </w:rPr>
+    </w:lvl>
+    <w:lvl w:ilvl="1" w:tplc="04090019" w:tentative="1">
+      <w:start w:val="1"/>
+      <w:numFmt w:val="lowerLetter"/>
+      <w:lvlText w:val="%2."/>
+      <w:lvlJc w:val="left"/>
+      <w:pPr>
+        <w:ind w:left="1440" w:hanging="360"/>
+      </w:pPr>
+    </w:lvl>
+    <w:lvl w:ilvl="2" w:tplc="0409001B" w:tentative="1">
+      <w:start w:val="1"/>
+      <w:numFmt w:val="lowerRoman"/>
+      <w:lvlText w:val="%3."/>
+      <w:lvlJc w:val="right"/>
+      <w:pPr>
+        <w:ind w:left="2160" w:hanging="180"/>
+      </w:pPr>
+    </w:lvl>
+    <w:lvl w:ilvl="3" w:tplc="0409000F" w:tentative="1">
+      <w:start w:val="1"/>
+      <w:numFmt w:val="decimal"/>
+      <w:lvlText w:val="%4."/>
+      <w:lvlJc w:val="left"/>
+      <w:pPr>
+        <w:ind w:left="2880" w:hanging="360"/>
+      </w:pPr>
+    </w:lvl>
+    <w:lvl w:ilvl="4" w:tplc="04090019" w:tentative="1">
+      <w:start w:val="1"/>
+      <w:numFmt w:val="lowerLetter"/>
+      <w:lvlText w:val="%5."/>
+      <w:lvlJc w:val="left"/>
+      <w:pPr>
+        <w:ind w:left="3600" w:hanging="360"/>
+      </w:pPr>
+    </w:lvl>
+    <w:lvl w:ilvl="5" w:tplc="0409001B" w:tentative="1">
+      <w:start w:val="1"/>
+      <w:numFmt w:val="lowerRoman"/>
+      <w:lvlText w:val="%6."/>
+      <w:lvlJc w:val="right"/>
+      <w:pPr>
+        <w:ind w:left="4320" w:hanging="180"/>
+      </w:pPr>
+    </w:lvl>
+    <w:lvl w:ilvl="6" w:tplc="0409000F" w:tentative="1">
+      <w:start w:val="1"/>
+      <w:numFmt w:val="decimal"/>
+      <w:lvlText w:val="%7."/>
+      <w:lvlJc w:val="left"/>
+      <w:pPr>
+        <w:ind w:left="5040" w:hanging="360"/>
+      </w:pPr>
+    </w:lvl>
+    <w:lvl w:ilvl="7" w:tplc="04090019" w:tentative="1">
+      <w:start w:val="1"/>
+      <w:numFmt w:val="lowerLetter"/>
+      <w:lvlText w:val="%8."/>
+      <w:lvlJc w:val="left"/>
+      <w:pPr>
+        <w:ind w:left="5760" w:hanging="360"/>
+      </w:pPr>
+    </w:lvl>
+    <w:lvl w:ilvl="8" w:tplc="0409001B" w:tentative="1">
+      <w:start w:val="1"/>
+      <w:numFmt w:val="lowerRoman"/>
+      <w:lvlText w:val="%9."/>
+      <w:lvlJc w:val="right"/>
+      <w:pPr>
+        <w:ind w:left="6480" w:hanging="180"/>
+      </w:pPr>
+    </w:lvl>
+  </w:abstractNum>
+  <w:abstractNum w:abstractNumId="4" w15:restartNumberingAfterBreak="0">
+    <w:nsid w:val="68E30B25"/>
+    <w:multiLevelType w:val="hybridMultilevel"/>
+    <w:tmpl w:val="C9684564"/>
+    <w:lvl w:ilvl="0" w:tplc="94E45F66">
+      <w:start w:val="1"/>
+      <w:numFmt w:val="decimal"/>
+      <w:lvlText w:val="%1."/>
+      <w:lvlJc w:val="left"/>
+      <w:pPr>
+        <w:ind w:left="720" w:hanging="360"/>
+      </w:pPr>
+      <w:rPr>
+        <w:rFonts w:hint="default"/>
+        <w:b w:val="0"/>
+        <w:bCs w:val="0"/>
+      </w:rPr>
+    </w:lvl>
+    <w:lvl w:ilvl="1" w:tplc="04090019" w:tentative="1">
+      <w:start w:val="1"/>
+      <w:numFmt w:val="lowerLetter"/>
+      <w:lvlText w:val="%2."/>
+      <w:lvlJc w:val="left"/>
+      <w:pPr>
+        <w:ind w:left="1440" w:hanging="360"/>
+      </w:pPr>
+    </w:lvl>
+    <w:lvl w:ilvl="2" w:tplc="0409001B" w:tentative="1">
+      <w:start w:val="1"/>
+      <w:numFmt w:val="lowerRoman"/>
+      <w:lvlText w:val="%3."/>
+      <w:lvlJc w:val="right"/>
+      <w:pPr>
+        <w:ind w:left="2160" w:hanging="180"/>
+      </w:pPr>
+    </w:lvl>
+    <w:lvl w:ilvl="3" w:tplc="0409000F" w:tentative="1">
+      <w:start w:val="1"/>
+      <w:numFmt w:val="decimal"/>
+      <w:lvlText w:val="%4."/>
+      <w:lvlJc w:val="left"/>
+      <w:pPr>
+        <w:ind w:left="2880" w:hanging="360"/>
+      </w:pPr>
+    </w:lvl>
+    <w:lvl w:ilvl="4" w:tplc="04090019" w:tentative="1">
+      <w:start w:val="1"/>
+      <w:numFmt w:val="lowerLetter"/>
+      <w:lvlText w:val="%5."/>
+      <w:lvlJc w:val="left"/>
+      <w:pPr>
+        <w:ind w:left="3600" w:hanging="360"/>
+      </w:pPr>
+    </w:lvl>
+    <w:lvl w:ilvl="5" w:tplc="0409001B" w:tentative="1">
+      <w:start w:val="1"/>
+      <w:numFmt w:val="lowerRoman"/>
+      <w:lvlText w:val="%6."/>
+      <w:lvlJc w:val="right"/>
+      <w:pPr>
+        <w:ind w:left="4320" w:hanging="180"/>
+      </w:pPr>
+    </w:lvl>
+    <w:lvl w:ilvl="6" w:tplc="0409000F" w:tentative="1">
+      <w:start w:val="1"/>
+      <w:numFmt w:val="decimal"/>
+      <w:lvlText w:val="%7."/>
+      <w:lvlJc w:val="left"/>
+      <w:pPr>
+        <w:ind w:left="5040" w:hanging="360"/>
+      </w:pPr>
+    </w:lvl>
+    <w:lvl w:ilvl="7" w:tplc="04090019" w:tentative="1">
+      <w:start w:val="1"/>
+      <w:numFmt w:val="lowerLetter"/>
+      <w:lvlText w:val="%8."/>
+      <w:lvlJc w:val="left"/>
+      <w:pPr>
+        <w:ind w:left="5760" w:hanging="360"/>
+      </w:pPr>
+    </w:lvl>
+    <w:lvl w:ilvl="8" w:tplc="0409001B" w:tentative="1">
+      <w:start w:val="1"/>
+      <w:numFmt w:val="lowerRoman"/>
+      <w:lvlText w:val="%9."/>
+      <w:lvlJc w:val="right"/>
+      <w:pPr>
+        <w:ind w:left="6480" w:hanging="180"/>
+      </w:pPr>
+    </w:lvl>
+  </w:abstractNum>
+  <w:abstractNum w:abstractNumId="5" w15:restartNumberingAfterBreak="0">
+    <w:nsid w:val="6AA500AC"/>
+    <w:multiLevelType w:val="hybridMultilevel"/>
+    <w:tmpl w:val="C9684564"/>
+    <w:lvl w:ilvl="0" w:tplc="94E45F66">
+      <w:start w:val="1"/>
+      <w:numFmt w:val="decimal"/>
+      <w:lvlText w:val="%1."/>
+      <w:lvlJc w:val="left"/>
+      <w:pPr>
+        <w:ind w:left="720" w:hanging="360"/>
+      </w:pPr>
+      <w:rPr>
+        <w:rFonts w:hint="default"/>
+        <w:b w:val="0"/>
+        <w:bCs w:val="0"/>
+      </w:rPr>
+    </w:lvl>
+    <w:lvl w:ilvl="1" w:tplc="04090019" w:tentative="1">
+      <w:start w:val="1"/>
+      <w:numFmt w:val="lowerLetter"/>
+      <w:lvlText w:val="%2."/>
+      <w:lvlJc w:val="left"/>
+      <w:pPr>
+        <w:ind w:left="1440" w:hanging="360"/>
+      </w:pPr>
+    </w:lvl>
+    <w:lvl w:ilvl="2" w:tplc="0409001B" w:tentative="1">
+      <w:start w:val="1"/>
+      <w:numFmt w:val="lowerRoman"/>
+      <w:lvlText w:val="%3."/>
+      <w:lvlJc w:val="right"/>
+      <w:pPr>
+        <w:ind w:left="2160" w:hanging="180"/>
+      </w:pPr>
+    </w:lvl>
+    <w:lvl w:ilvl="3" w:tplc="0409000F" w:tentative="1">
+      <w:start w:val="1"/>
+      <w:numFmt w:val="decimal"/>
+      <w:lvlText w:val="%4."/>
+      <w:lvlJc w:val="left"/>
+      <w:pPr>
+        <w:ind w:left="2880" w:hanging="360"/>
+      </w:pPr>
+    </w:lvl>
+    <w:lvl w:ilvl="4" w:tplc="04090019" w:tentative="1">
+      <w:start w:val="1"/>
+      <w:numFmt w:val="lowerLetter"/>
+      <w:lvlText w:val="%5."/>
+      <w:lvlJc w:val="left"/>
+      <w:pPr>
+        <w:ind w:left="3600" w:hanging="360"/>
+      </w:pPr>
+    </w:lvl>
+    <w:lvl w:ilvl="5" w:tplc="0409001B" w:tentative="1">
+      <w:start w:val="1"/>
+      <w:numFmt w:val="lowerRoman"/>
+      <w:lvlText w:val="%6."/>
+      <w:lvlJc w:val="right"/>
+      <w:pPr>
+        <w:ind w:left="4320" w:hanging="180"/>
+      </w:pPr>
+    </w:lvl>
+    <w:lvl w:ilvl="6" w:tplc="0409000F" w:tentative="1">
+      <w:start w:val="1"/>
+      <w:numFmt w:val="decimal"/>
+      <w:lvlText w:val="%7."/>
+      <w:lvlJc w:val="left"/>
+      <w:pPr>
+        <w:ind w:left="5040" w:hanging="360"/>
+      </w:pPr>
+    </w:lvl>
+    <w:lvl w:ilvl="7" w:tplc="04090019" w:tentative="1">
+      <w:start w:val="1"/>
+      <w:numFmt w:val="lowerLetter"/>
+      <w:lvlText w:val="%8."/>
+      <w:lvlJc w:val="left"/>
+      <w:pPr>
+        <w:ind w:left="5760" w:hanging="360"/>
+      </w:pPr>
+    </w:lvl>
+    <w:lvl w:ilvl="8" w:tplc="0409001B" w:tentative="1">
+      <w:start w:val="1"/>
+      <w:numFmt w:val="lowerRoman"/>
+      <w:lvlText w:val="%9."/>
+      <w:lvlJc w:val="right"/>
+      <w:pPr>
+        <w:ind w:left="6480" w:hanging="180"/>
+      </w:pPr>
+    </w:lvl>
+  </w:abstractNum>
   <w:num w:numId="1">
+    <w:abstractNumId w:val="2"/>
+  </w:num>
+  <w:num w:numId="2">
+    <w:abstractNumId w:val="4"/>
+  </w:num>
+  <w:num w:numId="3">
     <w:abstractNumId w:val="0"/>
+  </w:num>
+  <w:num w:numId="4">
+    <w:abstractNumId w:val="1"/>
+  </w:num>
+  <w:num w:numId="5">
+    <w:abstractNumId w:val="3"/>
+  </w:num>
+  <w:num w:numId="6">
+    <w:abstractNumId w:val="5"/>
   </w:num>
 </w:numbering>
 </file>

</xml_diff>